<commit_message>
added sql lite section to report
</commit_message>
<xml_diff>
--- a/Palomares_Report.docx
+++ b/Palomares_Report.docx
@@ -39,1123 +39,156 @@
         <w:pStyle w:val="Title"/>
       </w:pPr>
       <w:r>
-        <w:t>Physical Plans in Postgres</w:t>
+        <w:t xml:space="preserve">Physical Plans in </w:t>
       </w:r>
-      <w:bookmarkStart w:id="0" w:name="_GoBack"/>
-      <w:bookmarkEnd w:id="0"/>
-    </w:p>
-    <w:sdt>
-      <w:sdtPr>
-        <w:alias w:val="Main text:"/>
-        <w:tag w:val="Main text:"/>
-        <w:id w:val="1875181404"/>
-        <w:placeholder>
-          <w:docPart w:val="D9211EDFB2844ACC9DEABE8A5CD6DE89"/>
-        </w:placeholder>
-        <w:temporary/>
-        <w:showingPlcHdr/>
-        <w15:appearance w15:val="hidden"/>
-      </w:sdtPr>
-      <w:sdtEndPr/>
-      <w:sdtContent>
-        <w:p>
-          <w:r>
-            <w:t xml:space="preserve">Research papers that use MLA format do not include a cover page unless requested by your instructor. Instead, start with the information shown at the top of this page.  Do not bold the title or use all capital letters. Capitalize the first and last words of the title, and all principal words. If your paper includes a subtitle, separate it from the title by a colon and space, as shown. For more specific guidance on capitalization, see the </w:t>
-          </w:r>
-          <w:r>
-            <w:rPr>
-              <w:rStyle w:val="Emphasis"/>
-            </w:rPr>
-            <w:t>MLA Handbook for Writers of Research Papers, 7th Edition (MLA 7</w:t>
-          </w:r>
-          <w:r>
-            <w:rPr>
-              <w:rStyle w:val="Emphasis"/>
-              <w:vertAlign w:val="superscript"/>
-            </w:rPr>
-            <w:t>th</w:t>
-          </w:r>
-          <w:r>
-            <w:rPr>
-              <w:rStyle w:val="Emphasis"/>
-            </w:rPr>
-            <w:t xml:space="preserve"> Edition)</w:t>
-          </w:r>
-          <w:r>
-            <w:t>.</w:t>
-          </w:r>
-        </w:p>
-        <w:p>
-          <w:r>
-            <w:t>All text—including titles, quotations, notes, and list of works cited—uses double line spacing. Body text and note text use a half-inch first-line indent. The list of works cited uses a half-inch hanging indent. Table titles and source text use a quarter-inch indent. Access all of these text formats on the Home tab, in the Styles gallery.</w:t>
-          </w:r>
-        </w:p>
-        <w:p>
-          <w:r>
-            <w:t xml:space="preserve">MLA format discourages extensive use of content notes. But, when you need to add notes, you can use either endnotes or footnotes. </w:t>
-          </w:r>
-          <w:r>
-            <w:rPr>
-              <w:rStyle w:val="Emphasis"/>
-            </w:rPr>
-            <w:t>MLA 7th Edition</w:t>
-          </w:r>
-          <w:r>
-            <w:t xml:space="preserve"> indicates that you should use a superscript, Arabic numeral at an appropriate place in the text for the note reference. To begin the note text, use the same numeral, not superscript, and followed by a period.</w:t>
-          </w:r>
-        </w:p>
-        <w:p>
-          <w:r>
-            <w:t>If you use endnotes, they should be on a separate page, at the end of your text and preceding the list of works cited. If you use footnotes, consult your professor for preferred format.</w:t>
-          </w:r>
-        </w:p>
-      </w:sdtContent>
-    </w:sdt>
-    <w:p>
-      <w:pPr>
-        <w:pStyle w:val="Quote"/>
-      </w:pPr>
-      <w:sdt>
-        <w:sdtPr>
-          <w:alias w:val="Quote:"/>
-          <w:tag w:val="Quote:"/>
-          <w:id w:val="150183780"/>
-          <w:placeholder>
-            <w:docPart w:val="F5C9F31698CF4B559447863A60176619"/>
-          </w:placeholder>
-          <w:temporary/>
-          <w:showingPlcHdr/>
-          <w15:appearance w15:val="hidden"/>
-        </w:sdtPr>
-        <w:sdtEndPr/>
-        <w:sdtContent>
-          <w:r>
-            <w:t>For quotations of more than four lines, indent the quote one inch from the left margin and do not use quotation marks. To apply this formatting, on the Home tab, in the Styles gallery, click Quote. For shorter quotations, you can put them in quotation marks and incorporate them directly into text.</w:t>
-          </w:r>
-        </w:sdtContent>
-      </w:sdt>
-    </w:p>
-    <w:p>
-      <w:pPr>
-        <w:pStyle w:val="NoSpacing"/>
-      </w:pPr>
-      <w:sdt>
-        <w:sdtPr>
-          <w:alias w:val="Table 1:"/>
-          <w:tag w:val="Table 1:"/>
-          <w:id w:val="1607459120"/>
-          <w:placeholder>
-            <w:docPart w:val="3C45A0529EC844E49D4E07893C9A6F9A"/>
-          </w:placeholder>
-          <w:temporary/>
-          <w:showingPlcHdr/>
-          <w15:appearance w15:val="hidden"/>
-        </w:sdtPr>
-        <w:sdtEndPr/>
-        <w:sdtContent>
-          <w:r>
-            <w:t>Table 1</w:t>
-          </w:r>
-        </w:sdtContent>
-      </w:sdt>
-    </w:p>
-    <w:p>
-      <w:pPr>
-        <w:pStyle w:val="TableTitle"/>
-      </w:pPr>
-      <w:sdt>
-        <w:sdtPr>
-          <w:alias w:val="Table title:"/>
-          <w:tag w:val="Table title:"/>
-          <w:id w:val="-145282110"/>
-          <w:placeholder>
-            <w:docPart w:val="0FF64ED93F514AFF92AB147C3D716F50"/>
-          </w:placeholder>
-          <w:temporary/>
-          <w:showingPlcHdr/>
-          <w15:appearance w15:val="hidden"/>
-        </w:sdtPr>
-        <w:sdtEndPr/>
-        <w:sdtContent>
-          <w:r>
-            <w:t>This Table Title Uses a Style Named “Table Title”, Available on the Home Tab, in the Styles Gallery</w:t>
-          </w:r>
-        </w:sdtContent>
-      </w:sdt>
-    </w:p>
-    <w:tbl>
-      <w:tblPr>
-        <w:tblStyle w:val="MLAresearchpapertable"/>
-        <w:tblW w:w="5000" w:type="pct"/>
-        <w:tblLook w:val="04A0" w:firstRow="1" w:lastRow="0" w:firstColumn="1" w:lastColumn="0" w:noHBand="0" w:noVBand="1"/>
-        <w:tblDescription w:val="Sample table with 4 column and 3 row headings. Replace the dummy heading text with yours and fill in the table data."/>
-      </w:tblPr>
-      <w:tblGrid>
-        <w:gridCol w:w="2339"/>
-        <w:gridCol w:w="2339"/>
-        <w:gridCol w:w="2341"/>
-        <w:gridCol w:w="2341"/>
-      </w:tblGrid>
-      <w:tr>
-        <w:trPr>
-          <w:cnfStyle w:val="100000000000" w:firstRow="1" w:lastRow="0" w:firstColumn="0" w:lastColumn="0" w:oddVBand="0" w:evenVBand="0" w:oddHBand="0" w:evenHBand="0" w:firstRowFirstColumn="0" w:firstRowLastColumn="0" w:lastRowFirstColumn="0" w:lastRowLastColumn="0"/>
-          <w:tblHeader/>
-        </w:trPr>
-        <w:sdt>
-          <w:sdtPr>
-            <w:alias w:val="Column Heading:"/>
-            <w:tag w:val="Column Heading:"/>
-            <w:id w:val="1264727143"/>
-            <w:placeholder>
-              <w:docPart w:val="5B561B689D784E349EEA6644D20E2AAE"/>
-            </w:placeholder>
-            <w:temporary/>
-            <w:showingPlcHdr/>
-            <w15:appearance w15:val="hidden"/>
-          </w:sdtPr>
-          <w:sdtEndPr/>
-          <w:sdtContent>
-            <w:tc>
-              <w:tcPr>
-                <w:tcW w:w="2339" w:type="dxa"/>
-                <w:vAlign w:val="bottom"/>
-              </w:tcPr>
-              <w:p>
-                <w:pPr>
-                  <w:pStyle w:val="NoSpacing"/>
-                  <w:spacing w:before="0"/>
-                  <w:ind w:left="0" w:right="0"/>
-                </w:pPr>
-                <w:r>
-                  <w:t>Column Heading</w:t>
-                </w:r>
-              </w:p>
-            </w:tc>
-          </w:sdtContent>
-        </w:sdt>
-        <w:tc>
-          <w:tcPr>
-            <w:tcW w:w="2339" w:type="dxa"/>
-            <w:vAlign w:val="bottom"/>
-          </w:tcPr>
-          <w:p>
-            <w:pPr>
-              <w:pStyle w:val="NoSpacing"/>
-            </w:pPr>
-            <w:sdt>
-              <w:sdtPr>
-                <w:alias w:val="Additional Column Heading:"/>
-                <w:tag w:val="Additional Column Heading:"/>
-                <w:id w:val="-685448673"/>
-                <w:placeholder>
-                  <w:docPart w:val="EEE64A9D0005476DA09A9635D452C50D"/>
-                </w:placeholder>
-                <w:temporary/>
-                <w:showingPlcHdr/>
-                <w15:appearance w15:val="hidden"/>
-              </w:sdtPr>
-              <w:sdtEndPr/>
-              <w:sdtContent>
-                <w:r>
-                  <w:t>Additional</w:t>
-                </w:r>
-                <w:r>
-                  <w:br/>
-                  <w:t>Column Heading</w:t>
-                </w:r>
-              </w:sdtContent>
-            </w:sdt>
-          </w:p>
-        </w:tc>
-        <w:tc>
-          <w:tcPr>
-            <w:tcW w:w="2341" w:type="dxa"/>
-            <w:vAlign w:val="bottom"/>
-          </w:tcPr>
-          <w:p>
-            <w:pPr>
-              <w:pStyle w:val="NoSpacing"/>
-            </w:pPr>
-            <w:sdt>
-              <w:sdtPr>
-                <w:alias w:val="Additional Column Heading:"/>
-                <w:tag w:val="Additional Column Heading:"/>
-                <w:id w:val="1494217565"/>
-                <w:placeholder>
-                  <w:docPart w:val="2A214495D89C4182965E3706D649E5FA"/>
-                </w:placeholder>
-                <w:temporary/>
-                <w:showingPlcHdr/>
-                <w15:appearance w15:val="hidden"/>
-              </w:sdtPr>
-              <w:sdtEndPr/>
-              <w:sdtContent>
-                <w:r>
-                  <w:t>Additional</w:t>
-                </w:r>
-                <w:r>
-                  <w:br/>
-                  <w:t>Column Heading</w:t>
-                </w:r>
-              </w:sdtContent>
-            </w:sdt>
-          </w:p>
-        </w:tc>
-        <w:tc>
-          <w:tcPr>
-            <w:tcW w:w="2341" w:type="dxa"/>
-            <w:vAlign w:val="bottom"/>
-          </w:tcPr>
-          <w:p>
-            <w:pPr>
-              <w:pStyle w:val="NoSpacing"/>
-            </w:pPr>
-            <w:sdt>
-              <w:sdtPr>
-                <w:alias w:val="Additional Column Heading:"/>
-                <w:tag w:val="Additional Column Heading:"/>
-                <w:id w:val="-329514489"/>
-                <w:placeholder>
-                  <w:docPart w:val="7151D6E2322E429ABCB9ACBC9ACE784B"/>
-                </w:placeholder>
-                <w:temporary/>
-                <w:showingPlcHdr/>
-                <w15:appearance w15:val="hidden"/>
-              </w:sdtPr>
-              <w:sdtEndPr/>
-              <w:sdtContent>
-                <w:r>
-                  <w:t>Additional</w:t>
-                </w:r>
-                <w:r>
-                  <w:br/>
-                  <w:t>Column Heading</w:t>
-                </w:r>
-              </w:sdtContent>
-            </w:sdt>
-          </w:p>
-        </w:tc>
-      </w:tr>
-      <w:tr>
-        <w:tc>
-          <w:tcPr>
-            <w:tcW w:w="2339" w:type="dxa"/>
-          </w:tcPr>
-          <w:p>
-            <w:pPr>
-              <w:pStyle w:val="NoSpacing"/>
-            </w:pPr>
-            <w:sdt>
-              <w:sdtPr>
-                <w:alias w:val="Row heading:"/>
-                <w:tag w:val="Row heading:"/>
-                <w:id w:val="-627470294"/>
-                <w:placeholder>
-                  <w:docPart w:val="7FBE8E3CC4F04C15BD9AFD0D11C1DCE9"/>
-                </w:placeholder>
-                <w:temporary/>
-                <w:showingPlcHdr/>
-                <w15:appearance w15:val="hidden"/>
-              </w:sdtPr>
-              <w:sdtEndPr/>
-              <w:sdtContent>
-                <w:r>
-                  <w:t>Row heading</w:t>
-                </w:r>
-              </w:sdtContent>
-            </w:sdt>
-          </w:p>
-        </w:tc>
-        <w:tc>
-          <w:tcPr>
-            <w:tcW w:w="2339" w:type="dxa"/>
-          </w:tcPr>
-          <w:p>
-            <w:pPr>
-              <w:pStyle w:val="NoSpacing"/>
-            </w:pPr>
-            <w:sdt>
-              <w:sdtPr>
-                <w:alias w:val="Table text:"/>
-                <w:tag w:val="Table text:"/>
-                <w:id w:val="-1320265149"/>
-                <w:placeholder>
-                  <w:docPart w:val="2CC42EC0226043E8AF5AB6DB99CAA77C"/>
-                </w:placeholder>
-                <w:temporary/>
-                <w:showingPlcHdr/>
-                <w15:appearance w15:val="hidden"/>
-              </w:sdtPr>
-              <w:sdtEndPr/>
-              <w:sdtContent>
-                <w:r>
-                  <w:t>Table text</w:t>
-                </w:r>
-              </w:sdtContent>
-            </w:sdt>
-          </w:p>
-        </w:tc>
-        <w:tc>
-          <w:tcPr>
-            <w:tcW w:w="2341" w:type="dxa"/>
-          </w:tcPr>
-          <w:p>
-            <w:pPr>
-              <w:pStyle w:val="NoSpacing"/>
-            </w:pPr>
-            <w:sdt>
-              <w:sdtPr>
-                <w:alias w:val="Table text:"/>
-                <w:tag w:val="Table text:"/>
-                <w:id w:val="-115985799"/>
-                <w:placeholder>
-                  <w:docPart w:val="0B13F0BCFE0948FDB723CD349D461428"/>
-                </w:placeholder>
-                <w:temporary/>
-                <w:showingPlcHdr/>
-                <w15:appearance w15:val="hidden"/>
-              </w:sdtPr>
-              <w:sdtEndPr/>
-              <w:sdtContent>
-                <w:r>
-                  <w:t>Table text</w:t>
-                </w:r>
-              </w:sdtContent>
-            </w:sdt>
-          </w:p>
-        </w:tc>
-        <w:tc>
-          <w:tcPr>
-            <w:tcW w:w="2341" w:type="dxa"/>
-          </w:tcPr>
-          <w:p>
-            <w:pPr>
-              <w:pStyle w:val="NoSpacing"/>
-            </w:pPr>
-            <w:sdt>
-              <w:sdtPr>
-                <w:alias w:val="Table text:"/>
-                <w:tag w:val="Table text:"/>
-                <w:id w:val="-1588760096"/>
-                <w:placeholder>
-                  <w:docPart w:val="0CF1882BE3984A708CC519C771D8F48F"/>
-                </w:placeholder>
-                <w:temporary/>
-                <w:showingPlcHdr/>
-                <w15:appearance w15:val="hidden"/>
-              </w:sdtPr>
-              <w:sdtEndPr/>
-              <w:sdtContent>
-                <w:r>
-                  <w:t>Table text</w:t>
-                </w:r>
-              </w:sdtContent>
-            </w:sdt>
-          </w:p>
-        </w:tc>
-      </w:tr>
-      <w:tr>
-        <w:tc>
-          <w:tcPr>
-            <w:tcW w:w="2339" w:type="dxa"/>
-          </w:tcPr>
-          <w:p>
-            <w:pPr>
-              <w:pStyle w:val="NoSpacing"/>
-            </w:pPr>
-            <w:sdt>
-              <w:sdtPr>
-                <w:alias w:val="Row heading:"/>
-                <w:tag w:val="Row heading:"/>
-                <w:id w:val="-1281329291"/>
-                <w:placeholder>
-                  <w:docPart w:val="9C378C32EA544743974CF3AC5690B7D2"/>
-                </w:placeholder>
-                <w:temporary/>
-                <w:showingPlcHdr/>
-                <w15:appearance w15:val="hidden"/>
-              </w:sdtPr>
-              <w:sdtEndPr/>
-              <w:sdtContent>
-                <w:r>
-                  <w:t>Row heading</w:t>
-                </w:r>
-              </w:sdtContent>
-            </w:sdt>
-          </w:p>
-        </w:tc>
-        <w:tc>
-          <w:tcPr>
-            <w:tcW w:w="2339" w:type="dxa"/>
-          </w:tcPr>
-          <w:p>
-            <w:pPr>
-              <w:pStyle w:val="NoSpacing"/>
-            </w:pPr>
-            <w:sdt>
-              <w:sdtPr>
-                <w:alias w:val="Table text:"/>
-                <w:tag w:val="Table text:"/>
-                <w:id w:val="158279957"/>
-                <w:placeholder>
-                  <w:docPart w:val="7DA9D1EA39E144DABE73A45115E47895"/>
-                </w:placeholder>
-                <w:temporary/>
-                <w:showingPlcHdr/>
-                <w15:appearance w15:val="hidden"/>
-              </w:sdtPr>
-              <w:sdtEndPr/>
-              <w:sdtContent>
-                <w:r>
-                  <w:t>Table text</w:t>
-                </w:r>
-              </w:sdtContent>
-            </w:sdt>
-          </w:p>
-        </w:tc>
-        <w:tc>
-          <w:tcPr>
-            <w:tcW w:w="2341" w:type="dxa"/>
-          </w:tcPr>
-          <w:p>
-            <w:pPr>
-              <w:pStyle w:val="NoSpacing"/>
-            </w:pPr>
-            <w:sdt>
-              <w:sdtPr>
-                <w:alias w:val="Table text:"/>
-                <w:tag w:val="Table text:"/>
-                <w:id w:val="-1865433178"/>
-                <w:placeholder>
-                  <w:docPart w:val="5D1CDDA0B04F43C3AC7318B343AD9FE2"/>
-                </w:placeholder>
-                <w:temporary/>
-                <w:showingPlcHdr/>
-                <w15:appearance w15:val="hidden"/>
-              </w:sdtPr>
-              <w:sdtEndPr/>
-              <w:sdtContent>
-                <w:r>
-                  <w:t>Table text</w:t>
-                </w:r>
-              </w:sdtContent>
-            </w:sdt>
-          </w:p>
-        </w:tc>
-        <w:tc>
-          <w:tcPr>
-            <w:tcW w:w="2341" w:type="dxa"/>
-          </w:tcPr>
-          <w:p>
-            <w:pPr>
-              <w:pStyle w:val="NoSpacing"/>
-            </w:pPr>
-            <w:sdt>
-              <w:sdtPr>
-                <w:alias w:val="Table text:"/>
-                <w:tag w:val="Table text:"/>
-                <w:id w:val="-601573766"/>
-                <w:placeholder>
-                  <w:docPart w:val="199AE961C80E44D3BE5197434C8F09E5"/>
-                </w:placeholder>
-                <w:temporary/>
-                <w:showingPlcHdr/>
-                <w15:appearance w15:val="hidden"/>
-              </w:sdtPr>
-              <w:sdtEndPr/>
-              <w:sdtContent>
-                <w:r>
-                  <w:t>Table text</w:t>
-                </w:r>
-              </w:sdtContent>
-            </w:sdt>
-          </w:p>
-        </w:tc>
-      </w:tr>
-      <w:tr>
-        <w:tc>
-          <w:tcPr>
-            <w:tcW w:w="2339" w:type="dxa"/>
-          </w:tcPr>
-          <w:p>
-            <w:pPr>
-              <w:pStyle w:val="NoSpacing"/>
-            </w:pPr>
-            <w:sdt>
-              <w:sdtPr>
-                <w:alias w:val="Row heading:"/>
-                <w:tag w:val="Row heading:"/>
-                <w:id w:val="742840825"/>
-                <w:placeholder>
-                  <w:docPart w:val="0C5F15FB10114197AB7C707519C7195D"/>
-                </w:placeholder>
-                <w:temporary/>
-                <w:showingPlcHdr/>
-                <w15:appearance w15:val="hidden"/>
-              </w:sdtPr>
-              <w:sdtEndPr/>
-              <w:sdtContent>
-                <w:r>
-                  <w:t>Row heading</w:t>
-                </w:r>
-              </w:sdtContent>
-            </w:sdt>
-          </w:p>
-        </w:tc>
-        <w:tc>
-          <w:tcPr>
-            <w:tcW w:w="2339" w:type="dxa"/>
-          </w:tcPr>
-          <w:p>
-            <w:pPr>
-              <w:pStyle w:val="NoSpacing"/>
-            </w:pPr>
-            <w:sdt>
-              <w:sdtPr>
-                <w:alias w:val="Table text:"/>
-                <w:tag w:val="Table text:"/>
-                <w:id w:val="-971136866"/>
-                <w:placeholder>
-                  <w:docPart w:val="DD5788C7EA3A4870ADFFEB263E53F26E"/>
-                </w:placeholder>
-                <w:temporary/>
-                <w:showingPlcHdr/>
-                <w15:appearance w15:val="hidden"/>
-              </w:sdtPr>
-              <w:sdtEndPr/>
-              <w:sdtContent>
-                <w:r>
-                  <w:t>Table text</w:t>
-                </w:r>
-              </w:sdtContent>
-            </w:sdt>
-          </w:p>
-        </w:tc>
-        <w:tc>
-          <w:tcPr>
-            <w:tcW w:w="2341" w:type="dxa"/>
-          </w:tcPr>
-          <w:p>
-            <w:pPr>
-              <w:pStyle w:val="NoSpacing"/>
-            </w:pPr>
-            <w:sdt>
-              <w:sdtPr>
-                <w:alias w:val="Table text:"/>
-                <w:tag w:val="Table text:"/>
-                <w:id w:val="436722018"/>
-                <w:placeholder>
-                  <w:docPart w:val="EFE3A342AB604A149EE7423A0A30FCDE"/>
-                </w:placeholder>
-                <w:temporary/>
-                <w:showingPlcHdr/>
-                <w15:appearance w15:val="hidden"/>
-              </w:sdtPr>
-              <w:sdtEndPr/>
-              <w:sdtContent>
-                <w:r>
-                  <w:t>Table text</w:t>
-                </w:r>
-              </w:sdtContent>
-            </w:sdt>
-          </w:p>
-        </w:tc>
-        <w:tc>
-          <w:tcPr>
-            <w:tcW w:w="2341" w:type="dxa"/>
-          </w:tcPr>
-          <w:p>
-            <w:pPr>
-              <w:pStyle w:val="NoSpacing"/>
-            </w:pPr>
-            <w:sdt>
-              <w:sdtPr>
-                <w:alias w:val="Table text:"/>
-                <w:tag w:val="Table text:"/>
-                <w:id w:val="1640220580"/>
-                <w:placeholder>
-                  <w:docPart w:val="4204F7884870412EBB613C708AB7769B"/>
-                </w:placeholder>
-                <w:temporary/>
-                <w:showingPlcHdr/>
-                <w15:appearance w15:val="hidden"/>
-              </w:sdtPr>
-              <w:sdtEndPr/>
-              <w:sdtContent>
-                <w:r>
-                  <w:t>Table text</w:t>
-                </w:r>
-              </w:sdtContent>
-            </w:sdt>
-          </w:p>
-        </w:tc>
-      </w:tr>
-    </w:tbl>
-    <w:p>
-      <w:pPr>
-        <w:pStyle w:val="TableSource"/>
-      </w:pPr>
-      <w:sdt>
-        <w:sdtPr>
-          <w:alias w:val="Table source:"/>
-          <w:tag w:val="Table source:"/>
-          <w:id w:val="1113782225"/>
-          <w:placeholder>
-            <w:docPart w:val="7D0E7AB22FB44347B3C22D034BBE4A63"/>
-          </w:placeholder>
-          <w:temporary/>
-          <w:showingPlcHdr/>
-          <w15:appearance w15:val="hidden"/>
-        </w:sdtPr>
-        <w:sdtEndPr/>
-        <w:sdtContent>
-          <w:r>
-            <w:t>Source: This source text uses a style named “Table Source”, available on the Home tab, in the Styles gallery.</w:t>
-          </w:r>
-        </w:sdtContent>
-      </w:sdt>
-    </w:p>
-    <w:p>
-      <w:pPr>
-        <w:pStyle w:val="TableNote"/>
-      </w:pPr>
-      <w:sdt>
-        <w:sdtPr>
-          <w:alias w:val="Table note:"/>
-          <w:tag w:val="Table note:"/>
-          <w:id w:val="182555646"/>
-          <w:placeholder>
-            <w:docPart w:val="D0D99504408D47D79765FF0433B90FF0"/>
-          </w:placeholder>
-          <w:temporary/>
-          <w:showingPlcHdr/>
-          <w15:appearance w15:val="hidden"/>
-        </w:sdtPr>
-        <w:sdtEndPr/>
-        <w:sdtContent>
-          <w:r>
-            <w:t>This note text uses a style named “Table Note”, available on the Home tab, in the Styles gallery. Table notes use a lowercase letter instead of Arabic numerals to differentiate them from the notes to body content.</w:t>
-          </w:r>
-        </w:sdtContent>
-      </w:sdt>
-    </w:p>
-    <w:p>
-      <w:pPr>
-        <w:pStyle w:val="NoSpacing"/>
-      </w:pPr>
       <w:r>
-        <w:rPr>
-          <w:noProof/>
-          <w:lang w:eastAsia="en-US"/>
-        </w:rPr>
-        <w:lastRenderedPageBreak/>
-        <w:drawing>
-          <wp:inline distT="0" distB="0" distL="0" distR="0" wp14:anchorId="5851CED8" wp14:editId="55791DBE">
-            <wp:extent cx="5936533" cy="3200400"/>
-            <wp:effectExtent l="0" t="0" r="7620" b="0"/>
-            <wp:docPr id="1" name="Picture 1" descr="Marble building columns, from a perspective on the ground looking up to the building ceiling."/>
-            <wp:cNvGraphicFramePr>
-              <a:graphicFrameLocks xmlns:a="http://schemas.openxmlformats.org/drawingml/2006/main" noChangeAspect="1"/>
-            </wp:cNvGraphicFramePr>
-            <a:graphic xmlns:a="http://schemas.openxmlformats.org/drawingml/2006/main">
-              <a:graphicData uri="http://schemas.openxmlformats.org/drawingml/2006/picture">
-                <pic:pic xmlns:pic="http://schemas.openxmlformats.org/drawingml/2006/picture">
-                  <pic:nvPicPr>
-                    <pic:cNvPr id="0" name="Picture 1" descr="C:\Users\steph\AppData\Local\Microsoft\Windows\Temporary Internet Files\Content.Word\Word_history_paper_625x337px.png"/>
-                    <pic:cNvPicPr>
-                      <a:picLocks noChangeAspect="1" noChangeArrowheads="1"/>
-                    </pic:cNvPicPr>
-                  </pic:nvPicPr>
-                  <pic:blipFill>
-                    <a:blip r:embed="rId8">
-                      <a:extLst>
-                        <a:ext uri="{28A0092B-C50C-407E-A947-70E740481C1C}">
-                          <a14:useLocalDpi xmlns:a14="http://schemas.microsoft.com/office/drawing/2010/main" val="0"/>
-                        </a:ext>
-                      </a:extLst>
-                    </a:blip>
-                    <a:srcRect/>
-                    <a:stretch>
-                      <a:fillRect/>
-                    </a:stretch>
-                  </pic:blipFill>
-                  <pic:spPr bwMode="auto">
-                    <a:xfrm>
-                      <a:off x="0" y="0"/>
-                      <a:ext cx="5936533" cy="3200400"/>
-                    </a:xfrm>
-                    <a:prstGeom prst="rect">
-                      <a:avLst/>
-                    </a:prstGeom>
-                    <a:noFill/>
-                    <a:ln>
-                      <a:noFill/>
-                    </a:ln>
-                  </pic:spPr>
-                </pic:pic>
-              </a:graphicData>
-            </a:graphic>
-          </wp:inline>
-        </w:drawing>
+        <w:t>SQLite</w:t>
+      </w:r>
+      <w:r>
+        <w:t xml:space="preserve"> and </w:t>
+      </w:r>
+      <w:r>
+        <w:t>Postgres</w:t>
       </w:r>
     </w:p>
     <w:p>
       <w:pPr>
-        <w:pStyle w:val="NoSpacing"/>
-      </w:pPr>
-      <w:sdt>
-        <w:sdtPr>
-          <w:alias w:val="Figure:"/>
-          <w:tag w:val="Figure:"/>
-          <w:id w:val="-2069553594"/>
-          <w:placeholder>
-            <w:docPart w:val="7662BC751A7F487B8F78AB3554D1B5D6"/>
-          </w:placeholder>
-          <w:temporary/>
-          <w:showingPlcHdr/>
-          <w15:appearance w15:val="hidden"/>
-        </w:sdtPr>
-        <w:sdtEndPr/>
-        <w:sdtContent>
-          <w:r>
-            <w:t>Fig. 1. This figure caption uses the No Indent style, available on the Home tab, in the Styles gallery. Label figures with the abbreviated “Fig.” and a figure number.</w:t>
-          </w:r>
-        </w:sdtContent>
-      </w:sdt>
-    </w:p>
-    <w:sdt>
-      <w:sdtPr>
-        <w:alias w:val="Normal text:"/>
-        <w:tag w:val="Normal text:"/>
-        <w:id w:val="-44064102"/>
-        <w:placeholder>
-          <w:docPart w:val="F70253272FD44DC589F79E46958CF69C"/>
-        </w:placeholder>
-        <w:temporary/>
-        <w:showingPlcHdr/>
-        <w15:appearance w15:val="hidden"/>
-      </w:sdtPr>
-      <w:sdtEndPr/>
-      <w:sdtContent>
-        <w:p>
-          <w:r>
-            <w:t xml:space="preserve">The sample </w:t>
-          </w:r>
-          <w:r>
-            <w:rPr>
-              <w:rStyle w:val="Emphasis"/>
-            </w:rPr>
-            <w:t>Works Cited</w:t>
-          </w:r>
-          <w:r>
-            <w:t xml:space="preserve"> list that follows starts on its own page. Just type in-text citations as you do any text of your paper. See the sample citation shown at the end of this paragraph. Note also that MLA rules for citations and references are extensive. So it’s a good idea to refer to </w:t>
-          </w:r>
-          <w:r>
-            <w:rPr>
-              <w:rStyle w:val="Emphasis"/>
-            </w:rPr>
-            <w:t>MLA 7th Edition</w:t>
-          </w:r>
-          <w:r>
-            <w:t xml:space="preserve"> for further information. (AuthorLastName Pages)</w:t>
-          </w:r>
-        </w:p>
-        <w:p>
-          <w:r>
-            <w:t>To see this document with all layout and formatting, such as hanging indents, on the View tab, click Reading View. To use this template when creating the outline for your paper, on the Home tab, in the Styles gallery, click No Indent.</w:t>
-          </w:r>
-        </w:p>
-        <w:p>
-          <w:r>
-            <w:t xml:space="preserve">For additional guidance on formatting your research paper, consult </w:t>
-          </w:r>
-          <w:r>
-            <w:rPr>
-              <w:rStyle w:val="Emphasis"/>
-            </w:rPr>
-            <w:t>MLA 7th Edition</w:t>
-          </w:r>
-          <w:r>
-            <w:t xml:space="preserve"> as well as your instructor.</w:t>
-          </w:r>
-        </w:p>
-      </w:sdtContent>
-    </w:sdt>
-    <w:p>
-      <w:pPr>
-        <w:pStyle w:val="SectionTitle"/>
-        <w:jc w:val="left"/>
-      </w:pPr>
-      <w:sdt>
-        <w:sdtPr>
-          <w:alias w:val="Works Cited:"/>
-          <w:tag w:val="Works Cited:"/>
-          <w:id w:val="1884596268"/>
-          <w:placeholder>
-            <w:docPart w:val="17F7BA06FDFD44AE89BB02C73A04439C"/>
-          </w:placeholder>
-          <w:temporary/>
-          <w:showingPlcHdr/>
-          <w15:appearance w15:val="hidden"/>
-        </w:sdtPr>
-        <w:sdtEndPr/>
-        <w:sdtContent>
-          <w:r>
-            <w:t>Works Cited</w:t>
-          </w:r>
-        </w:sdtContent>
-      </w:sdt>
-    </w:p>
-    <w:p>
-      <w:pPr>
-        <w:pStyle w:val="Bibliography"/>
-      </w:pPr>
-      <w:sdt>
-        <w:sdtPr>
-          <w:alias w:val="AuthorLastName, FirstName:"/>
-          <w:tag w:val="AuthorLastName, FirstName:"/>
-          <w:id w:val="2048264259"/>
-          <w:placeholder>
-            <w:docPart w:val="34EC5C7CA3B545ECB4BE8C23E3C7675A"/>
-          </w:placeholder>
-          <w:temporary/>
-          <w:showingPlcHdr/>
-          <w15:appearance w15:val="hidden"/>
-        </w:sdtPr>
-        <w:sdtEndPr/>
-        <w:sdtContent>
-          <w:r>
-            <w:t>AuthorLastName, FirstName</w:t>
-          </w:r>
-        </w:sdtContent>
-      </w:sdt>
+        <w:suppressAutoHyphens w:val="0"/>
+      </w:pPr>
       <w:r>
-        <w:t xml:space="preserve">. </w:t>
+        <w:t>For this assignment, I chose to investigate the query plan</w:t>
       </w:r>
-      <w:sdt>
-        <w:sdtPr>
-          <w:rPr>
-            <w:rStyle w:val="Emphasis"/>
-          </w:rPr>
-          <w:alias w:val="Title of the Book Being Referenced:"/>
-          <w:tag w:val="Title of the Book Being Referenced:"/>
-          <w:id w:val="1380049708"/>
-          <w:placeholder>
-            <w:docPart w:val="7A1AF7830432424983F73283241C61A2"/>
-          </w:placeholder>
-          <w:temporary/>
-          <w:showingPlcHdr/>
-          <w15:appearance w15:val="hidden"/>
-        </w:sdtPr>
-        <w:sdtEndPr>
-          <w:rPr>
-            <w:rStyle w:val="DefaultParagraphFont"/>
-            <w:i w:val="0"/>
-            <w:iCs w:val="0"/>
-          </w:rPr>
-        </w:sdtEndPr>
-        <w:sdtContent>
-          <w:r>
-            <w:rPr>
-              <w:rStyle w:val="Emphasis"/>
-            </w:rPr>
-            <w:t>Title of the Book Being Referenced</w:t>
-          </w:r>
-        </w:sdtContent>
-      </w:sdt>
       <w:r>
-        <w:t>.</w:t>
+        <w:t xml:space="preserve"> SQLite</w:t>
+      </w:r>
+      <w:r>
+        <w:t xml:space="preserve"> generated </w:t>
+      </w:r>
+      <w:r>
+        <w:t>assignment</w:t>
+      </w:r>
+      <w:r>
+        <w:t>. I observed that for several of the join queries, SQLite chooses to scan tables using an automatic index. For the remaining join queries, the behavior was to use</w:t>
+      </w:r>
+      <w:r>
+        <w:t xml:space="preserve"> full table scans over </w:t>
+      </w:r>
+      <w:r>
+        <w:t xml:space="preserve">all tuples of the </w:t>
       </w:r>
       <w:r>
         <w:rPr>
-          <w:rStyle w:val="Emphasis"/>
+          <w:rFonts w:asciiTheme="majorHAnsi" w:hAnsiTheme="majorHAnsi" w:cstheme="majorHAnsi"/>
         </w:rPr>
-        <w:t xml:space="preserve"> </w:t>
+        <w:t>relation</w:t>
       </w:r>
-      <w:sdt>
-        <w:sdtPr>
-          <w:alias w:val="City Name: Name of Publisher, Year. Type of Medium (e.g., Print).:"/>
-          <w:tag w:val="City Name: Name of Publisher, Year. Type of Medium (e.g., Print).:"/>
-          <w:id w:val="1389535480"/>
-          <w:placeholder>
-            <w:docPart w:val="A3C5F4299EFB40F99124165E612F768F"/>
-          </w:placeholder>
-          <w:temporary/>
-          <w:showingPlcHdr/>
-          <w15:appearance w15:val="hidden"/>
-        </w:sdtPr>
-        <w:sdtEndPr/>
-        <w:sdtContent>
-          <w:r>
-            <w:t>City Name: Name of Publisher, Yea</w:t>
-          </w:r>
-          <w:r>
-            <w:t>r. Type of Medium (e.g., Print)</w:t>
-          </w:r>
-        </w:sdtContent>
-      </w:sdt>
-      <w:r>
-        <w:t>.</w:t>
-      </w:r>
-    </w:p>
-    <w:p>
-      <w:pPr>
-        <w:pStyle w:val="Bibliography"/>
-      </w:pPr>
-      <w:sdt>
-        <w:sdtPr>
-          <w:alias w:val="LastName, First, Middle:"/>
-          <w:tag w:val="LastName, First, Middle:"/>
-          <w:id w:val="-331526809"/>
-          <w:placeholder>
-            <w:docPart w:val="56957783F8374A9A801AEDA7DC1809AC"/>
-          </w:placeholder>
-          <w:temporary/>
-          <w:showingPlcHdr/>
-          <w15:appearance w15:val="hidden"/>
-        </w:sdtPr>
-        <w:sdtEndPr/>
-        <w:sdtContent>
-          <w:r>
-            <w:t>LastName, First, Middle</w:t>
-          </w:r>
-        </w:sdtContent>
-      </w:sdt>
-      <w:r>
-        <w:t>. “</w:t>
-      </w:r>
-      <w:sdt>
-        <w:sdtPr>
-          <w:alias w:val="Article Title:"/>
-          <w:tag w:val="Article Title:"/>
-          <w:id w:val="1890760928"/>
-          <w:placeholder>
-            <w:docPart w:val="77065FFC6B4E45BF969BD508B599A3BD"/>
-          </w:placeholder>
-          <w:temporary/>
-          <w:showingPlcHdr/>
-          <w15:appearance w15:val="hidden"/>
-        </w:sdtPr>
-        <w:sdtEndPr/>
-        <w:sdtContent>
-          <w:r>
-            <w:t>Article Title</w:t>
-          </w:r>
-        </w:sdtContent>
-      </w:sdt>
-      <w:r>
-        <w:t xml:space="preserve">.” </w:t>
-      </w:r>
-      <w:sdt>
-        <w:sdtPr>
-          <w:rPr>
-            <w:rStyle w:val="Emphasis"/>
-          </w:rPr>
-          <w:alias w:val="Journal Title:"/>
-          <w:tag w:val="Journal Title:"/>
-          <w:id w:val="-1199616055"/>
-          <w:placeholder>
-            <w:docPart w:val="0D35111B064B4A88BFCAE5BBB18C693C"/>
-          </w:placeholder>
-          <w:temporary/>
-          <w:showingPlcHdr/>
-          <w15:appearance w15:val="hidden"/>
-        </w:sdtPr>
-        <w:sdtEndPr>
-          <w:rPr>
-            <w:rStyle w:val="DefaultParagraphFont"/>
-            <w:i w:val="0"/>
-            <w:iCs w:val="0"/>
-          </w:rPr>
-        </w:sdtEndPr>
-        <w:sdtContent>
-          <w:r>
-            <w:rPr>
-              <w:rStyle w:val="Emphasis"/>
-            </w:rPr>
-            <w:t>Journal Title</w:t>
-          </w:r>
-        </w:sdtContent>
-      </w:sdt>
       <w:r>
         <w:rPr>
-          <w:rStyle w:val="Emphasis"/>
+          <w:rFonts w:asciiTheme="majorHAnsi" w:hAnsiTheme="majorHAnsi" w:cstheme="majorHAnsi"/>
+        </w:rPr>
+        <w:t>s</w:t>
+      </w:r>
+      <w:r>
+        <w:rPr>
+          <w:rFonts w:asciiTheme="majorHAnsi" w:hAnsiTheme="majorHAnsi" w:cstheme="majorHAnsi"/>
+        </w:rPr>
+        <w:t xml:space="preserve">. I </w:t>
+      </w:r>
+      <w:r>
+        <w:rPr>
+          <w:rFonts w:asciiTheme="majorHAnsi" w:hAnsiTheme="majorHAnsi" w:cstheme="majorHAnsi"/>
+        </w:rPr>
+        <w:t>inves</w:t>
+      </w:r>
+      <w:r>
+        <w:rPr>
+          <w:rFonts w:asciiTheme="majorHAnsi" w:hAnsiTheme="majorHAnsi" w:cstheme="majorHAnsi"/>
+        </w:rPr>
+        <w:t>tigated the automatic index in SQLite’s</w:t>
+      </w:r>
+      <w:r>
+        <w:rPr>
+          <w:rFonts w:asciiTheme="majorHAnsi" w:hAnsiTheme="majorHAnsi" w:cstheme="majorHAnsi"/>
+        </w:rPr>
+        <w:t xml:space="preserve"> documentation found that SQLite </w:t>
+      </w:r>
+      <w:r>
+        <w:rPr>
+          <w:rFonts w:asciiTheme="majorHAnsi" w:hAnsiTheme="majorHAnsi" w:cstheme="majorHAnsi"/>
+        </w:rPr>
+        <w:t>might create an automatic index that lasts only for the duration of a single SQL statement. Since the cost of constru</w:t>
+      </w:r>
+      <w:r>
+        <w:rPr>
+          <w:rFonts w:asciiTheme="majorHAnsi" w:hAnsiTheme="majorHAnsi" w:cstheme="majorHAnsi"/>
+        </w:rPr>
+        <w:t>cting the automatic index is O(T(R)</w:t>
+      </w:r>
+      <w:r>
+        <w:rPr>
+          <w:rFonts w:asciiTheme="majorHAnsi" w:hAnsiTheme="majorHAnsi" w:cstheme="majorHAnsi"/>
+        </w:rPr>
+        <w:t>*</w:t>
+      </w:r>
+      <w:r>
+        <w:rPr>
+          <w:rFonts w:asciiTheme="majorHAnsi" w:hAnsiTheme="majorHAnsi" w:cstheme="majorHAnsi"/>
+        </w:rPr>
+        <w:t>logT(R)</w:t>
+      </w:r>
+      <w:r>
+        <w:rPr>
+          <w:rFonts w:asciiTheme="majorHAnsi" w:hAnsiTheme="majorHAnsi" w:cstheme="majorHAnsi"/>
+        </w:rPr>
+        <w:t>)</w:t>
+      </w:r>
+      <w:r>
+        <w:rPr>
+          <w:rFonts w:asciiTheme="majorHAnsi" w:hAnsiTheme="majorHAnsi" w:cstheme="majorHAnsi"/>
+        </w:rPr>
+        <w:t xml:space="preserve"> and the cost of doing a full table is O(T(R)),</w:t>
+      </w:r>
+      <w:r>
+        <w:rPr>
+          <w:rFonts w:asciiTheme="majorHAnsi" w:hAnsiTheme="majorHAnsi" w:cstheme="majorHAnsi"/>
+        </w:rPr>
+        <w:t xml:space="preserve"> an automatic index will be created if SQLite expects that the lookup will be run more than logN times during the course of the SQL statement.</w:t>
+      </w:r>
+      <w:r>
+        <w:rPr>
+          <w:rFonts w:asciiTheme="majorHAnsi" w:hAnsiTheme="majorHAnsi" w:cstheme="majorHAnsi"/>
         </w:rPr>
         <w:t xml:space="preserve"> </w:t>
       </w:r>
       <w:r>
-        <w:t>(</w:t>
+        <w:rPr>
+          <w:rFonts w:asciiTheme="majorHAnsi" w:hAnsiTheme="majorHAnsi" w:cstheme="majorHAnsi"/>
+        </w:rPr>
+        <w:t xml:space="preserve">Moreover, the current </w:t>
       </w:r>
-      <w:sdt>
-        <w:sdtPr>
-          <w:alias w:val="Year:"/>
-          <w:tag w:val="Year:"/>
-          <w:id w:val="753481968"/>
-          <w:placeholder>
-            <w:docPart w:val="E5BF54829BC2447B82713C129F1C5765"/>
-          </w:placeholder>
-          <w:temporary/>
-          <w:showingPlcHdr/>
-          <w15:appearance w15:val="hidden"/>
-        </w:sdtPr>
-        <w:sdtEndPr/>
-        <w:sdtContent>
-          <w:r>
-            <w:t>Year</w:t>
-          </w:r>
-        </w:sdtContent>
-      </w:sdt>
       <w:r>
-        <w:t xml:space="preserve">): </w:t>
+        <w:t>implementation on SQLite only includes nested joins (no merge-join or hash-join).</w:t>
       </w:r>
-      <w:sdt>
-        <w:sdtPr>
-          <w:alias w:val="Pages From - To:"/>
-          <w:tag w:val="Pages From - To:"/>
-          <w:id w:val="-996188243"/>
-          <w:placeholder>
-            <w:docPart w:val="1BDE651551084C09A3367239B5B4804A"/>
-          </w:placeholder>
-          <w:temporary/>
-          <w:showingPlcHdr/>
-          <w15:appearance w15:val="hidden"/>
-        </w:sdtPr>
-        <w:sdtEndPr/>
-        <w:sdtContent>
-          <w:r>
-            <w:t>Pages From - To</w:t>
-          </w:r>
-        </w:sdtContent>
-      </w:sdt>
       <w:r>
-        <w:t xml:space="preserve">. </w:t>
+        <w:t xml:space="preserve"> This behavior explains why I observed no difference when joining relations over join keys where secondary indexes exists compared to joining with secondary indexes. Therefore, the best set of indexes in SQLite for the workload is to have no indexes. Because of this, I do not recommend choosing SQLite when join queries are frequent.</w:t>
       </w:r>
-      <w:sdt>
-        <w:sdtPr>
-          <w:alias w:val="Print:"/>
-          <w:tag w:val="Print:"/>
-          <w:id w:val="1683927677"/>
-          <w:placeholder>
-            <w:docPart w:val="6ED7AA51972148619DE33382890E7AB3"/>
-          </w:placeholder>
-          <w:temporary/>
-          <w:showingPlcHdr/>
-          <w15:appearance w15:val="hidden"/>
-        </w:sdtPr>
-        <w:sdtEndPr/>
-        <w:sdtContent>
-          <w:r>
-            <w:t>Print</w:t>
-          </w:r>
-        </w:sdtContent>
-      </w:sdt>
+      <w:bookmarkStart w:id="0" w:name="_GoBack"/>
+      <w:bookmarkEnd w:id="0"/>
+      <w:r>
+        <w:t xml:space="preserve"> </w:t>
+      </w:r>
+    </w:p>
+    <w:p>
+      <w:pPr>
+        <w:pStyle w:val="Bibliography"/>
+      </w:pPr>
       <w:r>
         <w:t>.</w:t>
       </w:r>
     </w:p>
     <w:sectPr>
-      <w:headerReference w:type="default" r:id="rId9"/>
-      <w:headerReference w:type="first" r:id="rId10"/>
+      <w:headerReference w:type="default" r:id="rId8"/>
+      <w:headerReference w:type="first" r:id="rId9"/>
       <w:pgSz w:w="12240" w:h="15840"/>
       <w:pgMar w:top="1440" w:right="1440" w:bottom="1440" w:left="1440" w:header="720" w:footer="720" w:gutter="0"/>
       <w:cols w:space="720"/>
@@ -1222,23 +255,9 @@
     <w:pPr>
       <w:pStyle w:val="Header"/>
     </w:pPr>
-    <w:sdt>
-      <w:sdtPr>
-        <w:alias w:val="Last Name:"/>
-        <w:tag w:val="Last Name:"/>
-        <w:id w:val="343136273"/>
-        <w:placeholder/>
-        <w:temporary/>
-        <w:showingPlcHdr/>
-        <w15:appearance w15:val="hidden"/>
-      </w:sdtPr>
-      <w:sdtEndPr/>
-      <w:sdtContent>
-        <w:r>
-          <w:t>Last Name</w:t>
-        </w:r>
-      </w:sdtContent>
-    </w:sdt>
+    <w:r>
+      <w:t>Palomares</w:t>
+    </w:r>
     <w:r>
       <w:t xml:space="preserve"> </w:t>
     </w:r>
@@ -2683,6 +1702,7 @@
     <w:lsdException w:name="HTML Sample" w:semiHidden="1" w:unhideWhenUsed="1"/>
     <w:lsdException w:name="HTML Typewriter" w:semiHidden="1" w:unhideWhenUsed="1"/>
     <w:lsdException w:name="HTML Variable" w:semiHidden="1" w:unhideWhenUsed="1"/>
+    <w:lsdException w:name="Normal Table" w:semiHidden="1" w:unhideWhenUsed="1"/>
     <w:lsdException w:name="annotation subject" w:semiHidden="1" w:unhideWhenUsed="1"/>
     <w:lsdException w:name="No List" w:semiHidden="1" w:unhideWhenUsed="1"/>
     <w:lsdException w:name="Outline List 1" w:semiHidden="1" w:unhideWhenUsed="1"/>
@@ -2727,6 +1747,7 @@
     <w:lsdException w:name="Table Professional" w:semiHidden="1" w:unhideWhenUsed="1"/>
     <w:lsdException w:name="Table Subtle 1" w:semiHidden="1" w:unhideWhenUsed="1"/>
     <w:lsdException w:name="Table Subtle 2" w:semiHidden="1" w:unhideWhenUsed="1"/>
+    <w:lsdException w:name="Table Web 1" w:semiHidden="1" w:unhideWhenUsed="1"/>
     <w:lsdException w:name="Table Web 2" w:semiHidden="1" w:unhideWhenUsed="1"/>
     <w:lsdException w:name="Table Web 3" w:semiHidden="1" w:unhideWhenUsed="1"/>
     <w:lsdException w:name="Balloon Text" w:semiHidden="1" w:unhideWhenUsed="1"/>
@@ -4870,1701 +3891,6 @@
 </w:styles>
 </file>
 
-<file path=word/glossary/document.xml><?xml version="1.0" encoding="utf-8"?>
-<w:glossaryDocument xmlns:wpc="http://schemas.microsoft.com/office/word/2010/wordprocessingCanvas" xmlns:cx="http://schemas.microsoft.com/office/drawing/2014/chartex" xmlns:cx1="http://schemas.microsoft.com/office/drawing/2015/9/8/chartex" xmlns:cx2="http://schemas.microsoft.com/office/drawing/2015/10/21/chartex" xmlns:cx3="http://schemas.microsoft.com/office/drawing/2016/5/9/chartex" xmlns:cx4="http://schemas.microsoft.com/office/drawing/2016/5/10/chartex" xmlns:cx5="http://schemas.microsoft.com/office/drawing/2016/5/11/chartex" xmlns:cx6="http://schemas.microsoft.com/office/drawing/2016/5/12/chartex" xmlns:cx7="http://schemas.microsoft.com/office/drawing/2016/5/13/chartex" xmlns:cx8="http://schemas.microsoft.com/office/drawing/2016/5/14/chartex" xmlns:mc="http://schemas.openxmlformats.org/markup-compatibility/2006" xmlns:aink="http://schemas.microsoft.com/office/drawing/2016/ink" xmlns:am3d="http://schemas.microsoft.com/office/drawing/2017/model3d" xmlns:o="urn:schemas-microsoft-com:office:office" xmlns:r="http://schemas.openxmlformats.org/officeDocument/2006/relationships" xmlns:m="http://schemas.openxmlformats.org/officeDocument/2006/math" xmlns:v="urn:schemas-microsoft-com:vml" xmlns:wp14="http://schemas.microsoft.com/office/word/2010/wordprocessingDrawing" xmlns:wp="http://schemas.openxmlformats.org/drawingml/2006/wordprocessingDrawing" xmlns:w10="urn:schemas-microsoft-com:office:word" xmlns:w="http://schemas.openxmlformats.org/wordprocessingml/2006/main" xmlns:w14="http://schemas.microsoft.com/office/word/2010/wordml" xmlns:w15="http://schemas.microsoft.com/office/word/2012/wordml" xmlns:w16cid="http://schemas.microsoft.com/office/word/2016/wordml/cid" xmlns:w16se="http://schemas.microsoft.com/office/word/2015/wordml/symex" xmlns:wpg="http://schemas.microsoft.com/office/word/2010/wordprocessingGroup" xmlns:wpi="http://schemas.microsoft.com/office/word/2010/wordprocessingInk" xmlns:wne="http://schemas.microsoft.com/office/word/2006/wordml" xmlns:wps="http://schemas.microsoft.com/office/word/2010/wordprocessingShape" mc:Ignorable="w14 w15 w16se w16cid wp14">
-  <w:docParts>
-    <w:docPart>
-      <w:docPartPr>
-        <w:name w:val="D9211EDFB2844ACC9DEABE8A5CD6DE89"/>
-        <w:category>
-          <w:name w:val="General"/>
-          <w:gallery w:val="placeholder"/>
-        </w:category>
-        <w:types>
-          <w:type w:val="bbPlcHdr"/>
-        </w:types>
-        <w:behaviors>
-          <w:behavior w:val="content"/>
-        </w:behaviors>
-        <w:guid w:val="{E556F551-6E76-460F-B734-41A2898B579F}"/>
-      </w:docPartPr>
-      <w:docPartBody>
-        <w:p>
-          <w:r>
-            <w:t>Research papers that use MLA format do not include a cover page unless requested by your instructor. Instead, start with the information shown at the top of this page.  Do not bold the title or use all capital letters. Capitalize the first and last words o</w:t>
-          </w:r>
-          <w:r>
-            <w:t xml:space="preserve">f the title, and all principal words. If your paper includes a subtitle, separate it from the title by a colon and space, as shown. For more specific guidance on capitalization, see the </w:t>
-          </w:r>
-          <w:r>
-            <w:rPr>
-              <w:rStyle w:val="Emphasis"/>
-            </w:rPr>
-            <w:t>MLA Handbook for Writers of Research Papers, 7th Edition (MLA 7</w:t>
-          </w:r>
-          <w:r>
-            <w:rPr>
-              <w:rStyle w:val="Emphasis"/>
-              <w:vertAlign w:val="superscript"/>
-            </w:rPr>
-            <w:t>th</w:t>
-          </w:r>
-          <w:r>
-            <w:rPr>
-              <w:rStyle w:val="Emphasis"/>
-            </w:rPr>
-            <w:t xml:space="preserve"> Edition)</w:t>
-          </w:r>
-          <w:r>
-            <w:t>.</w:t>
-          </w:r>
-        </w:p>
-        <w:p>
-          <w:r>
-            <w:t xml:space="preserve">All text—including titles, quotations, notes, and list of works cited—uses double line spacing. Body text and note text use a half-inch first-line indent. The list of works cited uses a half-inch hanging indent. Table titles and source text use </w:t>
-          </w:r>
-          <w:r>
-            <w:t>a quarter-inch indent. Access all of these text formats on the Home tab, in the Styles gallery.</w:t>
-          </w:r>
-        </w:p>
-        <w:p>
-          <w:r>
-            <w:t xml:space="preserve">MLA format discourages extensive use of content notes. But, when you need to add notes, you can use either endnotes or footnotes. </w:t>
-          </w:r>
-          <w:r>
-            <w:rPr>
-              <w:rStyle w:val="Emphasis"/>
-            </w:rPr>
-            <w:t>MLA 7th Edition</w:t>
-          </w:r>
-          <w:r>
-            <w:t xml:space="preserve"> indicates that</w:t>
-          </w:r>
-          <w:r>
-            <w:t xml:space="preserve"> you should use a superscript, Arabic numeral at an appropriate place in the text for the note reference. To begin the note text, use the same numeral, not superscript, and followed by a period.</w:t>
-          </w:r>
-        </w:p>
-        <w:p>
-          <w:pPr>
-            <w:pStyle w:val="D9211EDFB2844ACC9DEABE8A5CD6DE89"/>
-          </w:pPr>
-          <w:r>
-            <w:t>If you use endnotes, they should be on a separate page, at th</w:t>
-          </w:r>
-          <w:r>
-            <w:t>e end of your text and preceding the list of works cited. If you use footnotes, consult your professor for preferred format.</w:t>
-          </w:r>
-        </w:p>
-      </w:docPartBody>
-    </w:docPart>
-    <w:docPart>
-      <w:docPartPr>
-        <w:name w:val="F5C9F31698CF4B559447863A60176619"/>
-        <w:category>
-          <w:name w:val="General"/>
-          <w:gallery w:val="placeholder"/>
-        </w:category>
-        <w:types>
-          <w:type w:val="bbPlcHdr"/>
-        </w:types>
-        <w:behaviors>
-          <w:behavior w:val="content"/>
-        </w:behaviors>
-        <w:guid w:val="{889C7412-944E-4A29-B402-B2547F87DB27}"/>
-      </w:docPartPr>
-      <w:docPartBody>
-        <w:p>
-          <w:pPr>
-            <w:pStyle w:val="F5C9F31698CF4B559447863A60176619"/>
-          </w:pPr>
-          <w:r>
-            <w:t xml:space="preserve">For quotations of more than four lines, indent the quote one inch from the left margin and do not use quotation marks. To </w:t>
-          </w:r>
-          <w:r>
-            <w:t>apply this formatting, on the Home tab, in the Styles gallery, click Quote. For shorter quotations, you can put them in quotation marks and incorporate them directly into text.</w:t>
-          </w:r>
-        </w:p>
-      </w:docPartBody>
-    </w:docPart>
-    <w:docPart>
-      <w:docPartPr>
-        <w:name w:val="3C45A0529EC844E49D4E07893C9A6F9A"/>
-        <w:category>
-          <w:name w:val="General"/>
-          <w:gallery w:val="placeholder"/>
-        </w:category>
-        <w:types>
-          <w:type w:val="bbPlcHdr"/>
-        </w:types>
-        <w:behaviors>
-          <w:behavior w:val="content"/>
-        </w:behaviors>
-        <w:guid w:val="{7AC67ED3-FF06-47BD-A75E-82F4F11497D4}"/>
-      </w:docPartPr>
-      <w:docPartBody>
-        <w:p>
-          <w:pPr>
-            <w:pStyle w:val="3C45A0529EC844E49D4E07893C9A6F9A"/>
-          </w:pPr>
-          <w:r>
-            <w:t>Table 1</w:t>
-          </w:r>
-        </w:p>
-      </w:docPartBody>
-    </w:docPart>
-    <w:docPart>
-      <w:docPartPr>
-        <w:name w:val="0FF64ED93F514AFF92AB147C3D716F50"/>
-        <w:category>
-          <w:name w:val="General"/>
-          <w:gallery w:val="placeholder"/>
-        </w:category>
-        <w:types>
-          <w:type w:val="bbPlcHdr"/>
-        </w:types>
-        <w:behaviors>
-          <w:behavior w:val="content"/>
-        </w:behaviors>
-        <w:guid w:val="{ADA7856F-D3BE-4771-82A5-7C78EA08EC3B}"/>
-      </w:docPartPr>
-      <w:docPartBody>
-        <w:p>
-          <w:pPr>
-            <w:pStyle w:val="0FF64ED93F514AFF92AB147C3D716F50"/>
-          </w:pPr>
-          <w:r>
-            <w:t>This Table Title Uses a Style Named “Table Title”, Available on the Hom</w:t>
-          </w:r>
-          <w:r>
-            <w:t>e Tab, in the Styles Gallery</w:t>
-          </w:r>
-        </w:p>
-      </w:docPartBody>
-    </w:docPart>
-    <w:docPart>
-      <w:docPartPr>
-        <w:name w:val="5B561B689D784E349EEA6644D20E2AAE"/>
-        <w:category>
-          <w:name w:val="General"/>
-          <w:gallery w:val="placeholder"/>
-        </w:category>
-        <w:types>
-          <w:type w:val="bbPlcHdr"/>
-        </w:types>
-        <w:behaviors>
-          <w:behavior w:val="content"/>
-        </w:behaviors>
-        <w:guid w:val="{9F6C88B6-6BC4-4A68-A07F-76DB75840653}"/>
-      </w:docPartPr>
-      <w:docPartBody>
-        <w:p>
-          <w:pPr>
-            <w:pStyle w:val="5B561B689D784E349EEA6644D20E2AAE"/>
-          </w:pPr>
-          <w:r>
-            <w:t>Column Heading</w:t>
-          </w:r>
-        </w:p>
-      </w:docPartBody>
-    </w:docPart>
-    <w:docPart>
-      <w:docPartPr>
-        <w:name w:val="EEE64A9D0005476DA09A9635D452C50D"/>
-        <w:category>
-          <w:name w:val="General"/>
-          <w:gallery w:val="placeholder"/>
-        </w:category>
-        <w:types>
-          <w:type w:val="bbPlcHdr"/>
-        </w:types>
-        <w:behaviors>
-          <w:behavior w:val="content"/>
-        </w:behaviors>
-        <w:guid w:val="{BB47349C-C466-45CC-8223-767C6625682B}"/>
-      </w:docPartPr>
-      <w:docPartBody>
-        <w:p>
-          <w:pPr>
-            <w:pStyle w:val="EEE64A9D0005476DA09A9635D452C50D"/>
-          </w:pPr>
-          <w:r>
-            <w:t>Additional</w:t>
-          </w:r>
-          <w:r>
-            <w:br/>
-            <w:t>Column Heading</w:t>
-          </w:r>
-        </w:p>
-      </w:docPartBody>
-    </w:docPart>
-    <w:docPart>
-      <w:docPartPr>
-        <w:name w:val="2A214495D89C4182965E3706D649E5FA"/>
-        <w:category>
-          <w:name w:val="General"/>
-          <w:gallery w:val="placeholder"/>
-        </w:category>
-        <w:types>
-          <w:type w:val="bbPlcHdr"/>
-        </w:types>
-        <w:behaviors>
-          <w:behavior w:val="content"/>
-        </w:behaviors>
-        <w:guid w:val="{45D6BEB7-C944-4538-BEA0-AF630CB25C17}"/>
-      </w:docPartPr>
-      <w:docPartBody>
-        <w:p>
-          <w:pPr>
-            <w:pStyle w:val="2A214495D89C4182965E3706D649E5FA"/>
-          </w:pPr>
-          <w:r>
-            <w:t>Additional</w:t>
-          </w:r>
-          <w:r>
-            <w:br/>
-            <w:t>Column Heading</w:t>
-          </w:r>
-        </w:p>
-      </w:docPartBody>
-    </w:docPart>
-    <w:docPart>
-      <w:docPartPr>
-        <w:name w:val="7151D6E2322E429ABCB9ACBC9ACE784B"/>
-        <w:category>
-          <w:name w:val="General"/>
-          <w:gallery w:val="placeholder"/>
-        </w:category>
-        <w:types>
-          <w:type w:val="bbPlcHdr"/>
-        </w:types>
-        <w:behaviors>
-          <w:behavior w:val="content"/>
-        </w:behaviors>
-        <w:guid w:val="{CDABF1D2-2CBA-44D4-96AF-85530CD8E430}"/>
-      </w:docPartPr>
-      <w:docPartBody>
-        <w:p>
-          <w:pPr>
-            <w:pStyle w:val="7151D6E2322E429ABCB9ACBC9ACE784B"/>
-          </w:pPr>
-          <w:r>
-            <w:t>Additional</w:t>
-          </w:r>
-          <w:r>
-            <w:br/>
-            <w:t>Column Heading</w:t>
-          </w:r>
-        </w:p>
-      </w:docPartBody>
-    </w:docPart>
-    <w:docPart>
-      <w:docPartPr>
-        <w:name w:val="7FBE8E3CC4F04C15BD9AFD0D11C1DCE9"/>
-        <w:category>
-          <w:name w:val="General"/>
-          <w:gallery w:val="placeholder"/>
-        </w:category>
-        <w:types>
-          <w:type w:val="bbPlcHdr"/>
-        </w:types>
-        <w:behaviors>
-          <w:behavior w:val="content"/>
-        </w:behaviors>
-        <w:guid w:val="{134DEEF6-B145-4441-977C-772822FD8367}"/>
-      </w:docPartPr>
-      <w:docPartBody>
-        <w:p>
-          <w:pPr>
-            <w:pStyle w:val="7FBE8E3CC4F04C15BD9AFD0D11C1DCE9"/>
-          </w:pPr>
-          <w:r>
-            <w:t>Row heading</w:t>
-          </w:r>
-        </w:p>
-      </w:docPartBody>
-    </w:docPart>
-    <w:docPart>
-      <w:docPartPr>
-        <w:name w:val="2CC42EC0226043E8AF5AB6DB99CAA77C"/>
-        <w:category>
-          <w:name w:val="General"/>
-          <w:gallery w:val="placeholder"/>
-        </w:category>
-        <w:types>
-          <w:type w:val="bbPlcHdr"/>
-        </w:types>
-        <w:behaviors>
-          <w:behavior w:val="content"/>
-        </w:behaviors>
-        <w:guid w:val="{1A0B1851-6758-4F41-9AAF-E6396DD7D5C9}"/>
-      </w:docPartPr>
-      <w:docPartBody>
-        <w:p>
-          <w:pPr>
-            <w:pStyle w:val="2CC42EC0226043E8AF5AB6DB99CAA77C"/>
-          </w:pPr>
-          <w:r>
-            <w:t>Table text</w:t>
-          </w:r>
-        </w:p>
-      </w:docPartBody>
-    </w:docPart>
-    <w:docPart>
-      <w:docPartPr>
-        <w:name w:val="0B13F0BCFE0948FDB723CD349D461428"/>
-        <w:category>
-          <w:name w:val="General"/>
-          <w:gallery w:val="placeholder"/>
-        </w:category>
-        <w:types>
-          <w:type w:val="bbPlcHdr"/>
-        </w:types>
-        <w:behaviors>
-          <w:behavior w:val="content"/>
-        </w:behaviors>
-        <w:guid w:val="{0A7F5794-D2CB-4228-817C-1EF4930514DC}"/>
-      </w:docPartPr>
-      <w:docPartBody>
-        <w:p>
-          <w:pPr>
-            <w:pStyle w:val="0B13F0BCFE0948FDB723CD349D461428"/>
-          </w:pPr>
-          <w:r>
-            <w:t>Table text</w:t>
-          </w:r>
-        </w:p>
-      </w:docPartBody>
-    </w:docPart>
-    <w:docPart>
-      <w:docPartPr>
-        <w:name w:val="0CF1882BE3984A708CC519C771D8F48F"/>
-        <w:category>
-          <w:name w:val="General"/>
-          <w:gallery w:val="placeholder"/>
-        </w:category>
-        <w:types>
-          <w:type w:val="bbPlcHdr"/>
-        </w:types>
-        <w:behaviors>
-          <w:behavior w:val="content"/>
-        </w:behaviors>
-        <w:guid w:val="{AFA0841C-FF8B-43A2-AF7C-4B6F7794B357}"/>
-      </w:docPartPr>
-      <w:docPartBody>
-        <w:p>
-          <w:pPr>
-            <w:pStyle w:val="0CF1882BE3984A708CC519C771D8F48F"/>
-          </w:pPr>
-          <w:r>
-            <w:t>Table text</w:t>
-          </w:r>
-        </w:p>
-      </w:docPartBody>
-    </w:docPart>
-    <w:docPart>
-      <w:docPartPr>
-        <w:name w:val="9C378C32EA544743974CF3AC5690B7D2"/>
-        <w:category>
-          <w:name w:val="General"/>
-          <w:gallery w:val="placeholder"/>
-        </w:category>
-        <w:types>
-          <w:type w:val="bbPlcHdr"/>
-        </w:types>
-        <w:behaviors>
-          <w:behavior w:val="content"/>
-        </w:behaviors>
-        <w:guid w:val="{96093C77-FC5D-4C18-AD9C-288C8E312145}"/>
-      </w:docPartPr>
-      <w:docPartBody>
-        <w:p>
-          <w:pPr>
-            <w:pStyle w:val="9C378C32EA544743974CF3AC5690B7D2"/>
-          </w:pPr>
-          <w:r>
-            <w:t>Row heading</w:t>
-          </w:r>
-        </w:p>
-      </w:docPartBody>
-    </w:docPart>
-    <w:docPart>
-      <w:docPartPr>
-        <w:name w:val="7DA9D1EA39E144DABE73A45115E47895"/>
-        <w:category>
-          <w:name w:val="General"/>
-          <w:gallery w:val="placeholder"/>
-        </w:category>
-        <w:types>
-          <w:type w:val="bbPlcHdr"/>
-        </w:types>
-        <w:behaviors>
-          <w:behavior w:val="content"/>
-        </w:behaviors>
-        <w:guid w:val="{2063F9CD-3688-4D0D-AC77-685B2B8642A4}"/>
-      </w:docPartPr>
-      <w:docPartBody>
-        <w:p>
-          <w:pPr>
-            <w:pStyle w:val="7DA9D1EA39E144DABE73A45115E47895"/>
-          </w:pPr>
-          <w:r>
-            <w:t>Table text</w:t>
-          </w:r>
-        </w:p>
-      </w:docPartBody>
-    </w:docPart>
-    <w:docPart>
-      <w:docPartPr>
-        <w:name w:val="5D1CDDA0B04F43C3AC7318B343AD9FE2"/>
-        <w:category>
-          <w:name w:val="General"/>
-          <w:gallery w:val="placeholder"/>
-        </w:category>
-        <w:types>
-          <w:type w:val="bbPlcHdr"/>
-        </w:types>
-        <w:behaviors>
-          <w:behavior w:val="content"/>
-        </w:behaviors>
-        <w:guid w:val="{FEC9B9F0-6434-4D42-8FDF-3CA8054DC588}"/>
-      </w:docPartPr>
-      <w:docPartBody>
-        <w:p>
-          <w:pPr>
-            <w:pStyle w:val="5D1CDDA0B04F43C3AC7318B343AD9FE2"/>
-          </w:pPr>
-          <w:r>
-            <w:t>Table text</w:t>
-          </w:r>
-        </w:p>
-      </w:docPartBody>
-    </w:docPart>
-    <w:docPart>
-      <w:docPartPr>
-        <w:name w:val="199AE961C80E44D3BE5197434C8F09E5"/>
-        <w:category>
-          <w:name w:val="General"/>
-          <w:gallery w:val="placeholder"/>
-        </w:category>
-        <w:types>
-          <w:type w:val="bbPlcHdr"/>
-        </w:types>
-        <w:behaviors>
-          <w:behavior w:val="content"/>
-        </w:behaviors>
-        <w:guid w:val="{0A947643-56AD-4F7E-99C0-1648CC5E3EB4}"/>
-      </w:docPartPr>
-      <w:docPartBody>
-        <w:p>
-          <w:pPr>
-            <w:pStyle w:val="199AE961C80E44D3BE5197434C8F09E5"/>
-          </w:pPr>
-          <w:r>
-            <w:t>Table text</w:t>
-          </w:r>
-        </w:p>
-      </w:docPartBody>
-    </w:docPart>
-    <w:docPart>
-      <w:docPartPr>
-        <w:name w:val="0C5F15FB10114197AB7C707519C7195D"/>
-        <w:category>
-          <w:name w:val="General"/>
-          <w:gallery w:val="placeholder"/>
-        </w:category>
-        <w:types>
-          <w:type w:val="bbPlcHdr"/>
-        </w:types>
-        <w:behaviors>
-          <w:behavior w:val="content"/>
-        </w:behaviors>
-        <w:guid w:val="{912659AD-FA0F-426C-8904-A2CE8B3C2259}"/>
-      </w:docPartPr>
-      <w:docPartBody>
-        <w:p>
-          <w:pPr>
-            <w:pStyle w:val="0C5F15FB10114197AB7C707519C7195D"/>
-          </w:pPr>
-          <w:r>
-            <w:t>Row heading</w:t>
-          </w:r>
-        </w:p>
-      </w:docPartBody>
-    </w:docPart>
-    <w:docPart>
-      <w:docPartPr>
-        <w:name w:val="DD5788C7EA3A4870ADFFEB263E53F26E"/>
-        <w:category>
-          <w:name w:val="General"/>
-          <w:gallery w:val="placeholder"/>
-        </w:category>
-        <w:types>
-          <w:type w:val="bbPlcHdr"/>
-        </w:types>
-        <w:behaviors>
-          <w:behavior w:val="content"/>
-        </w:behaviors>
-        <w:guid w:val="{341D8D94-FBDA-4EEC-A2AC-A93BF3AB208F}"/>
-      </w:docPartPr>
-      <w:docPartBody>
-        <w:p>
-          <w:pPr>
-            <w:pStyle w:val="DD5788C7EA3A4870ADFFEB263E53F26E"/>
-          </w:pPr>
-          <w:r>
-            <w:t>Table text</w:t>
-          </w:r>
-        </w:p>
-      </w:docPartBody>
-    </w:docPart>
-    <w:docPart>
-      <w:docPartPr>
-        <w:name w:val="EFE3A342AB604A149EE7423A0A30FCDE"/>
-        <w:category>
-          <w:name w:val="General"/>
-          <w:gallery w:val="placeholder"/>
-        </w:category>
-        <w:types>
-          <w:type w:val="bbPlcHdr"/>
-        </w:types>
-        <w:behaviors>
-          <w:behavior w:val="content"/>
-        </w:behaviors>
-        <w:guid w:val="{6B351D18-9944-4F5A-875C-EE711766FAF5}"/>
-      </w:docPartPr>
-      <w:docPartBody>
-        <w:p>
-          <w:pPr>
-            <w:pStyle w:val="EFE3A342AB604A149EE7423A0A30FCDE"/>
-          </w:pPr>
-          <w:r>
-            <w:t>Table text</w:t>
-          </w:r>
-        </w:p>
-      </w:docPartBody>
-    </w:docPart>
-    <w:docPart>
-      <w:docPartPr>
-        <w:name w:val="4204F7884870412EBB613C708AB7769B"/>
-        <w:category>
-          <w:name w:val="General"/>
-          <w:gallery w:val="placeholder"/>
-        </w:category>
-        <w:types>
-          <w:type w:val="bbPlcHdr"/>
-        </w:types>
-        <w:behaviors>
-          <w:behavior w:val="content"/>
-        </w:behaviors>
-        <w:guid w:val="{51CE6B57-A1A1-4E7B-9CBE-96F5AE01ECB2}"/>
-      </w:docPartPr>
-      <w:docPartBody>
-        <w:p>
-          <w:pPr>
-            <w:pStyle w:val="4204F7884870412EBB613C708AB7769B"/>
-          </w:pPr>
-          <w:r>
-            <w:t>Table text</w:t>
-          </w:r>
-        </w:p>
-      </w:docPartBody>
-    </w:docPart>
-    <w:docPart>
-      <w:docPartPr>
-        <w:name w:val="7D0E7AB22FB44347B3C22D034BBE4A63"/>
-        <w:category>
-          <w:name w:val="General"/>
-          <w:gallery w:val="placeholder"/>
-        </w:category>
-        <w:types>
-          <w:type w:val="bbPlcHdr"/>
-        </w:types>
-        <w:behaviors>
-          <w:behavior w:val="content"/>
-        </w:behaviors>
-        <w:guid w:val="{6057828C-6516-45DD-A9AE-BA24AF75A726}"/>
-      </w:docPartPr>
-      <w:docPartBody>
-        <w:p>
-          <w:pPr>
-            <w:pStyle w:val="7D0E7AB22FB44347B3C22D034BBE4A63"/>
-          </w:pPr>
-          <w:r>
-            <w:t>Source: This source text uses a style named “Table Source”, available on the Home tab, in the Styles gallery.</w:t>
-          </w:r>
-        </w:p>
-      </w:docPartBody>
-    </w:docPart>
-    <w:docPart>
-      <w:docPartPr>
-        <w:name w:val="D0D99504408D47D79765FF0433B90FF0"/>
-        <w:category>
-          <w:name w:val="General"/>
-          <w:gallery w:val="placeholder"/>
-        </w:category>
-        <w:types>
-          <w:type w:val="bbPlcHdr"/>
-        </w:types>
-        <w:behaviors>
-          <w:behavior w:val="content"/>
-        </w:behaviors>
-        <w:guid w:val="{C3A8E681-59A0-4BF9-B895-ED90530C0480}"/>
-      </w:docPartPr>
-      <w:docPartBody>
-        <w:p>
-          <w:pPr>
-            <w:pStyle w:val="D0D99504408D47D79765FF0433B90FF0"/>
-          </w:pPr>
-          <w:r>
-            <w:t>This note text uses a style named “Table Note”, available on the Home tab, in the Styles gallery. Table notes use a l</w:t>
-          </w:r>
-          <w:r>
-            <w:t>owercase letter instead of Arabic numerals to differentiate them from the notes to body content.</w:t>
-          </w:r>
-        </w:p>
-      </w:docPartBody>
-    </w:docPart>
-    <w:docPart>
-      <w:docPartPr>
-        <w:name w:val="7662BC751A7F487B8F78AB3554D1B5D6"/>
-        <w:category>
-          <w:name w:val="General"/>
-          <w:gallery w:val="placeholder"/>
-        </w:category>
-        <w:types>
-          <w:type w:val="bbPlcHdr"/>
-        </w:types>
-        <w:behaviors>
-          <w:behavior w:val="content"/>
-        </w:behaviors>
-        <w:guid w:val="{8D903301-A7D9-4A17-9A2C-7165A68AD9C9}"/>
-      </w:docPartPr>
-      <w:docPartBody>
-        <w:p>
-          <w:pPr>
-            <w:pStyle w:val="7662BC751A7F487B8F78AB3554D1B5D6"/>
-          </w:pPr>
-          <w:r>
-            <w:t xml:space="preserve">Fig. 1. This figure caption uses the No Indent style, available on the Home tab, in the Styles gallery. Label figures with the abbreviated “Fig.” and a figure </w:t>
-          </w:r>
-          <w:r>
-            <w:t>number.</w:t>
-          </w:r>
-        </w:p>
-      </w:docPartBody>
-    </w:docPart>
-    <w:docPart>
-      <w:docPartPr>
-        <w:name w:val="F70253272FD44DC589F79E46958CF69C"/>
-        <w:category>
-          <w:name w:val="General"/>
-          <w:gallery w:val="placeholder"/>
-        </w:category>
-        <w:types>
-          <w:type w:val="bbPlcHdr"/>
-        </w:types>
-        <w:behaviors>
-          <w:behavior w:val="content"/>
-        </w:behaviors>
-        <w:guid w:val="{E570BEA6-B754-4ACA-8D09-381F9B2E22CB}"/>
-      </w:docPartPr>
-      <w:docPartBody>
-        <w:p>
-          <w:r>
-            <w:t xml:space="preserve">The sample </w:t>
-          </w:r>
-          <w:r>
-            <w:rPr>
-              <w:rStyle w:val="Emphasis"/>
-            </w:rPr>
-            <w:t>Works Cited</w:t>
-          </w:r>
-          <w:r>
-            <w:t xml:space="preserve"> list that follows starts on its own page. Just type in-text citations as you do any text of your paper. See the sample citation shown at the end of this paragraph. Note also that MLA rules for citations and references are ext</w:t>
-          </w:r>
-          <w:r>
-            <w:t xml:space="preserve">ensive. So it’s a good idea to refer to </w:t>
-          </w:r>
-          <w:r>
-            <w:rPr>
-              <w:rStyle w:val="Emphasis"/>
-            </w:rPr>
-            <w:t>MLA 7th Edition</w:t>
-          </w:r>
-          <w:r>
-            <w:t xml:space="preserve"> for further information. (AuthorLastName Pages)</w:t>
-          </w:r>
-        </w:p>
-        <w:p>
-          <w:r>
-            <w:t>To see this document with all layout and formatting, such as hanging indents, on the View tab, click Reading View. To use this template when creating th</w:t>
-          </w:r>
-          <w:r>
-            <w:t>e outline for your paper, on the Home tab, in the Styles gallery, click No Indent.</w:t>
-          </w:r>
-        </w:p>
-        <w:p>
-          <w:pPr>
-            <w:pStyle w:val="F70253272FD44DC589F79E46958CF69C"/>
-          </w:pPr>
-          <w:r>
-            <w:t xml:space="preserve">For additional guidance on formatting your research paper, consult </w:t>
-          </w:r>
-          <w:r>
-            <w:rPr>
-              <w:rStyle w:val="Emphasis"/>
-            </w:rPr>
-            <w:t>MLA 7th Edition</w:t>
-          </w:r>
-          <w:r>
-            <w:t xml:space="preserve"> as well as your instructor.</w:t>
-          </w:r>
-        </w:p>
-      </w:docPartBody>
-    </w:docPart>
-    <w:docPart>
-      <w:docPartPr>
-        <w:name w:val="17F7BA06FDFD44AE89BB02C73A04439C"/>
-        <w:category>
-          <w:name w:val="General"/>
-          <w:gallery w:val="placeholder"/>
-        </w:category>
-        <w:types>
-          <w:type w:val="bbPlcHdr"/>
-        </w:types>
-        <w:behaviors>
-          <w:behavior w:val="content"/>
-        </w:behaviors>
-        <w:guid w:val="{6503E41D-54C6-4DBE-99FF-83173C80EC1D}"/>
-      </w:docPartPr>
-      <w:docPartBody>
-        <w:p>
-          <w:pPr>
-            <w:pStyle w:val="17F7BA06FDFD44AE89BB02C73A04439C"/>
-          </w:pPr>
-          <w:r>
-            <w:t>Works Cited</w:t>
-          </w:r>
-        </w:p>
-      </w:docPartBody>
-    </w:docPart>
-    <w:docPart>
-      <w:docPartPr>
-        <w:name w:val="34EC5C7CA3B545ECB4BE8C23E3C7675A"/>
-        <w:category>
-          <w:name w:val="General"/>
-          <w:gallery w:val="placeholder"/>
-        </w:category>
-        <w:types>
-          <w:type w:val="bbPlcHdr"/>
-        </w:types>
-        <w:behaviors>
-          <w:behavior w:val="content"/>
-        </w:behaviors>
-        <w:guid w:val="{582DF88E-6F5F-4B0D-BEF4-021FEF8DC437}"/>
-      </w:docPartPr>
-      <w:docPartBody>
-        <w:p>
-          <w:pPr>
-            <w:pStyle w:val="34EC5C7CA3B545ECB4BE8C23E3C7675A"/>
-          </w:pPr>
-          <w:r>
-            <w:t>AuthorLastName, FirstName</w:t>
-          </w:r>
-        </w:p>
-      </w:docPartBody>
-    </w:docPart>
-    <w:docPart>
-      <w:docPartPr>
-        <w:name w:val="7A1AF7830432424983F73283241C61A2"/>
-        <w:category>
-          <w:name w:val="General"/>
-          <w:gallery w:val="placeholder"/>
-        </w:category>
-        <w:types>
-          <w:type w:val="bbPlcHdr"/>
-        </w:types>
-        <w:behaviors>
-          <w:behavior w:val="content"/>
-        </w:behaviors>
-        <w:guid w:val="{F04EF031-BB4E-459F-BC6A-E6330180A4C6}"/>
-      </w:docPartPr>
-      <w:docPartBody>
-        <w:p>
-          <w:pPr>
-            <w:pStyle w:val="7A1AF7830432424983F73283241C61A2"/>
-          </w:pPr>
-          <w:r>
-            <w:rPr>
-              <w:rStyle w:val="Emphasis"/>
-            </w:rPr>
-            <w:t xml:space="preserve">Title of the Book Being </w:t>
-          </w:r>
-          <w:r>
-            <w:rPr>
-              <w:rStyle w:val="Emphasis"/>
-            </w:rPr>
-            <w:t>Referenced</w:t>
-          </w:r>
-        </w:p>
-      </w:docPartBody>
-    </w:docPart>
-    <w:docPart>
-      <w:docPartPr>
-        <w:name w:val="A3C5F4299EFB40F99124165E612F768F"/>
-        <w:category>
-          <w:name w:val="General"/>
-          <w:gallery w:val="placeholder"/>
-        </w:category>
-        <w:types>
-          <w:type w:val="bbPlcHdr"/>
-        </w:types>
-        <w:behaviors>
-          <w:behavior w:val="content"/>
-        </w:behaviors>
-        <w:guid w:val="{34062CC1-4290-47DE-B31D-D166585524B4}"/>
-      </w:docPartPr>
-      <w:docPartBody>
-        <w:p>
-          <w:pPr>
-            <w:pStyle w:val="A3C5F4299EFB40F99124165E612F768F"/>
-          </w:pPr>
-          <w:r>
-            <w:t>City Name: Name of Publisher, Year. Type of Medium (e.g., Print)</w:t>
-          </w:r>
-        </w:p>
-      </w:docPartBody>
-    </w:docPart>
-    <w:docPart>
-      <w:docPartPr>
-        <w:name w:val="56957783F8374A9A801AEDA7DC1809AC"/>
-        <w:category>
-          <w:name w:val="General"/>
-          <w:gallery w:val="placeholder"/>
-        </w:category>
-        <w:types>
-          <w:type w:val="bbPlcHdr"/>
-        </w:types>
-        <w:behaviors>
-          <w:behavior w:val="content"/>
-        </w:behaviors>
-        <w:guid w:val="{3A86F3BB-97C5-4D5D-BEE0-2227106848D1}"/>
-      </w:docPartPr>
-      <w:docPartBody>
-        <w:p>
-          <w:pPr>
-            <w:pStyle w:val="56957783F8374A9A801AEDA7DC1809AC"/>
-          </w:pPr>
-          <w:r>
-            <w:t>LastName, First, Middle</w:t>
-          </w:r>
-        </w:p>
-      </w:docPartBody>
-    </w:docPart>
-    <w:docPart>
-      <w:docPartPr>
-        <w:name w:val="77065FFC6B4E45BF969BD508B599A3BD"/>
-        <w:category>
-          <w:name w:val="General"/>
-          <w:gallery w:val="placeholder"/>
-        </w:category>
-        <w:types>
-          <w:type w:val="bbPlcHdr"/>
-        </w:types>
-        <w:behaviors>
-          <w:behavior w:val="content"/>
-        </w:behaviors>
-        <w:guid w:val="{A834201C-70A6-4773-8CFA-570D6716973D}"/>
-      </w:docPartPr>
-      <w:docPartBody>
-        <w:p>
-          <w:pPr>
-            <w:pStyle w:val="77065FFC6B4E45BF969BD508B599A3BD"/>
-          </w:pPr>
-          <w:r>
-            <w:t>Article Title</w:t>
-          </w:r>
-        </w:p>
-      </w:docPartBody>
-    </w:docPart>
-    <w:docPart>
-      <w:docPartPr>
-        <w:name w:val="0D35111B064B4A88BFCAE5BBB18C693C"/>
-        <w:category>
-          <w:name w:val="General"/>
-          <w:gallery w:val="placeholder"/>
-        </w:category>
-        <w:types>
-          <w:type w:val="bbPlcHdr"/>
-        </w:types>
-        <w:behaviors>
-          <w:behavior w:val="content"/>
-        </w:behaviors>
-        <w:guid w:val="{BE7B6935-6608-4057-B083-FAD8786F8968}"/>
-      </w:docPartPr>
-      <w:docPartBody>
-        <w:p>
-          <w:pPr>
-            <w:pStyle w:val="0D35111B064B4A88BFCAE5BBB18C693C"/>
-          </w:pPr>
-          <w:r>
-            <w:rPr>
-              <w:rStyle w:val="Emphasis"/>
-            </w:rPr>
-            <w:t>Journal Title</w:t>
-          </w:r>
-        </w:p>
-      </w:docPartBody>
-    </w:docPart>
-    <w:docPart>
-      <w:docPartPr>
-        <w:name w:val="E5BF54829BC2447B82713C129F1C5765"/>
-        <w:category>
-          <w:name w:val="General"/>
-          <w:gallery w:val="placeholder"/>
-        </w:category>
-        <w:types>
-          <w:type w:val="bbPlcHdr"/>
-        </w:types>
-        <w:behaviors>
-          <w:behavior w:val="content"/>
-        </w:behaviors>
-        <w:guid w:val="{CCA69767-F3FF-47BC-8C35-D02D1BF37FA4}"/>
-      </w:docPartPr>
-      <w:docPartBody>
-        <w:p>
-          <w:pPr>
-            <w:pStyle w:val="E5BF54829BC2447B82713C129F1C5765"/>
-          </w:pPr>
-          <w:r>
-            <w:t>Year</w:t>
-          </w:r>
-        </w:p>
-      </w:docPartBody>
-    </w:docPart>
-    <w:docPart>
-      <w:docPartPr>
-        <w:name w:val="1BDE651551084C09A3367239B5B4804A"/>
-        <w:category>
-          <w:name w:val="General"/>
-          <w:gallery w:val="placeholder"/>
-        </w:category>
-        <w:types>
-          <w:type w:val="bbPlcHdr"/>
-        </w:types>
-        <w:behaviors>
-          <w:behavior w:val="content"/>
-        </w:behaviors>
-        <w:guid w:val="{B6C61802-FF3E-4873-9EF3-9CB06D21C668}"/>
-      </w:docPartPr>
-      <w:docPartBody>
-        <w:p>
-          <w:pPr>
-            <w:pStyle w:val="1BDE651551084C09A3367239B5B4804A"/>
-          </w:pPr>
-          <w:r>
-            <w:t>Pages From - To</w:t>
-          </w:r>
-        </w:p>
-      </w:docPartBody>
-    </w:docPart>
-    <w:docPart>
-      <w:docPartPr>
-        <w:name w:val="6ED7AA51972148619DE33382890E7AB3"/>
-        <w:category>
-          <w:name w:val="General"/>
-          <w:gallery w:val="placeholder"/>
-        </w:category>
-        <w:types>
-          <w:type w:val="bbPlcHdr"/>
-        </w:types>
-        <w:behaviors>
-          <w:behavior w:val="content"/>
-        </w:behaviors>
-        <w:guid w:val="{D559B7AE-4D4C-43D7-BF56-590B116625AC}"/>
-      </w:docPartPr>
-      <w:docPartBody>
-        <w:p>
-          <w:pPr>
-            <w:pStyle w:val="6ED7AA51972148619DE33382890E7AB3"/>
-          </w:pPr>
-          <w:r>
-            <w:t>Print</w:t>
-          </w:r>
-        </w:p>
-      </w:docPartBody>
-    </w:docPart>
-  </w:docParts>
-</w:glossaryDocument>
-</file>
-
-<file path=word/glossary/fontTable.xml><?xml version="1.0" encoding="utf-8"?>
-<w:fonts xmlns:mc="http://schemas.openxmlformats.org/markup-compatibility/2006" xmlns:r="http://schemas.openxmlformats.org/officeDocument/2006/relationships" xmlns:w="http://schemas.openxmlformats.org/wordprocessingml/2006/main" xmlns:w14="http://schemas.microsoft.com/office/word/2010/wordml" xmlns:w15="http://schemas.microsoft.com/office/word/2012/wordml" xmlns:w16cid="http://schemas.microsoft.com/office/word/2016/wordml/cid" xmlns:w16se="http://schemas.microsoft.com/office/word/2015/wordml/symex" mc:Ignorable="w14 w15 w16se w16cid">
-  <w:font w:name="Symbol">
-    <w:panose1 w:val="05050102010706020507"/>
-    <w:charset w:val="02"/>
-    <w:family w:val="roman"/>
-    <w:pitch w:val="variable"/>
-    <w:sig w:usb0="00000000" w:usb1="10000000" w:usb2="00000000" w:usb3="00000000" w:csb0="80000000" w:csb1="00000000"/>
-  </w:font>
-  <w:font w:name="Times New Roman">
-    <w:panose1 w:val="02020603050405020304"/>
-    <w:charset w:val="00"/>
-    <w:family w:val="roman"/>
-    <w:pitch w:val="variable"/>
-    <w:sig w:usb0="E0002EFF" w:usb1="C000785B" w:usb2="00000009" w:usb3="00000000" w:csb0="000001FF" w:csb1="00000000"/>
-  </w:font>
-  <w:font w:name="SimSun">
-    <w:altName w:val="宋体"/>
-    <w:panose1 w:val="02010600030101010101"/>
-    <w:charset w:val="86"/>
-    <w:family w:val="auto"/>
-    <w:pitch w:val="variable"/>
-    <w:sig w:usb0="00000003" w:usb1="288F0000" w:usb2="00000016" w:usb3="00000000" w:csb0="00040001" w:csb1="00000000"/>
-  </w:font>
-  <w:font w:name="SimHei">
-    <w:altName w:val="黑体"/>
-    <w:panose1 w:val="02010600030101010101"/>
-    <w:charset w:val="86"/>
-    <w:family w:val="modern"/>
-    <w:pitch w:val="fixed"/>
-    <w:sig w:usb0="800002BF" w:usb1="38CF7CFA" w:usb2="00000016" w:usb3="00000000" w:csb0="00040001" w:csb1="00000000"/>
-  </w:font>
-  <w:font w:name="Segoe UI">
-    <w:panose1 w:val="020B0502040204020203"/>
-    <w:charset w:val="00"/>
-    <w:family w:val="swiss"/>
-    <w:pitch w:val="variable"/>
-    <w:sig w:usb0="E4002EFF" w:usb1="C000E47F" w:usb2="00000009" w:usb3="00000000" w:csb0="000001FF" w:csb1="00000000"/>
-  </w:font>
-  <w:font w:name="Consolas">
-    <w:panose1 w:val="020B0609020204030204"/>
-    <w:charset w:val="00"/>
-    <w:family w:val="modern"/>
-    <w:pitch w:val="fixed"/>
-    <w:sig w:usb0="E00002FF" w:usb1="0000FCFF" w:usb2="00000001" w:usb3="00000000" w:csb0="0000019F" w:csb1="00000000"/>
-  </w:font>
-  <w:font w:name="Calibri">
-    <w:panose1 w:val="020F0502020204030204"/>
-    <w:charset w:val="00"/>
-    <w:family w:val="swiss"/>
-    <w:pitch w:val="variable"/>
-    <w:sig w:usb0="E0002AFF" w:usb1="C000247B" w:usb2="00000009" w:usb3="00000000" w:csb0="000001FF" w:csb1="00000000"/>
-  </w:font>
-  <w:font w:name="Calibri Light">
-    <w:panose1 w:val="020F0302020204030204"/>
-    <w:charset w:val="00"/>
-    <w:family w:val="swiss"/>
-    <w:pitch w:val="variable"/>
-    <w:sig w:usb0="E0002AFF" w:usb1="C000247B" w:usb2="00000009" w:usb3="00000000" w:csb0="000001FF" w:csb1="00000000"/>
-  </w:font>
-</w:fonts>
-</file>
-
-<file path=word/glossary/settings.xml><?xml version="1.0" encoding="utf-8"?>
-<w:settings xmlns:mc="http://schemas.openxmlformats.org/markup-compatibility/2006" xmlns:o="urn:schemas-microsoft-com:office:office" xmlns:r="http://schemas.openxmlformats.org/officeDocument/2006/relationships" xmlns:m="http://schemas.openxmlformats.org/officeDocument/2006/math" xmlns:v="urn:schemas-microsoft-com:vml" xmlns:w10="urn:schemas-microsoft-com:office:word" xmlns:w="http://schemas.openxmlformats.org/wordprocessingml/2006/main" xmlns:w14="http://schemas.microsoft.com/office/word/2010/wordml" xmlns:w15="http://schemas.microsoft.com/office/word/2012/wordml" xmlns:w16cid="http://schemas.microsoft.com/office/word/2016/wordml/cid" xmlns:w16se="http://schemas.microsoft.com/office/word/2015/wordml/symex" xmlns:sl="http://schemas.openxmlformats.org/schemaLibrary/2006/main" mc:Ignorable="w14 w15 w16se w16cid">
-  <w:view w:val="normal"/>
-  <w:defaultTabStop w:val="720"/>
-  <w:characterSpacingControl w:val="doNotCompress"/>
-  <w:compat>
-    <w:useFELayout/>
-    <w:compatSetting w:name="compatibilityMode" w:uri="http://schemas.microsoft.com/office/word" w:val="15"/>
-    <w:compatSetting w:name="overrideTableStyleFontSizeAndJustification" w:uri="http://schemas.microsoft.com/office/word" w:val="1"/>
-    <w:compatSetting w:name="enableOpenTypeFeatures" w:uri="http://schemas.microsoft.com/office/word" w:val="1"/>
-    <w:compatSetting w:name="doNotFlipMirrorIndents" w:uri="http://schemas.microsoft.com/office/word" w:val="1"/>
-    <w:compatSetting w:name="differentiateMultirowTableHeaders" w:uri="http://schemas.microsoft.com/office/word" w:val="1"/>
-    <w:compatSetting w:name="useWord2013TrackBottomHyphenation" w:uri="http://schemas.microsoft.com/office/word" w:val="0"/>
-  </w:compat>
-  <w:rsids>
-    <w:rsidRoot w:val="00042BA5"/>
-    <w:rsid w:val="00042BA5"/>
-  </w:rsids>
-  <m:mathPr>
-    <m:mathFont m:val="Cambria Math"/>
-    <m:brkBin m:val="before"/>
-    <m:brkBinSub m:val="--"/>
-    <m:smallFrac m:val="0"/>
-    <m:dispDef/>
-    <m:lMargin m:val="0"/>
-    <m:rMargin m:val="0"/>
-    <m:defJc m:val="centerGroup"/>
-    <m:wrapIndent m:val="1440"/>
-    <m:intLim m:val="subSup"/>
-    <m:naryLim m:val="undOvr"/>
-  </m:mathPr>
-  <w:themeFontLang w:val="en-US"/>
-  <w:clrSchemeMapping w:bg1="light1" w:t1="dark1" w:bg2="light2" w:t2="dark2" w:accent1="accent1" w:accent2="accent2" w:accent3="accent3" w:accent4="accent4" w:accent5="accent5" w:accent6="accent6" w:hyperlink="hyperlink" w:followedHyperlink="followedHyperlink"/>
-  <w:decimalSymbol w:val="."/>
-  <w:listSeparator w:val=","/>
-  <w15:chartTrackingRefBased/>
-</w:settings>
-</file>
-
-<file path=word/glossary/styles.xml><?xml version="1.0" encoding="utf-8"?>
-<w:styles xmlns:mc="http://schemas.openxmlformats.org/markup-compatibility/2006" xmlns:r="http://schemas.openxmlformats.org/officeDocument/2006/relationships" xmlns:w="http://schemas.openxmlformats.org/wordprocessingml/2006/main" xmlns:w14="http://schemas.microsoft.com/office/word/2010/wordml" xmlns:w15="http://schemas.microsoft.com/office/word/2012/wordml" xmlns:w16cid="http://schemas.microsoft.com/office/word/2016/wordml/cid" xmlns:w16se="http://schemas.microsoft.com/office/word/2015/wordml/symex" mc:Ignorable="w14 w15 w16se w16cid">
-  <w:docDefaults>
-    <w:rPrDefault>
-      <w:rPr>
-        <w:rFonts w:asciiTheme="minorHAnsi" w:eastAsiaTheme="minorEastAsia" w:hAnsiTheme="minorHAnsi" w:cstheme="minorBidi"/>
-        <w:sz w:val="22"/>
-        <w:szCs w:val="22"/>
-        <w:lang w:val="en-US" w:eastAsia="en-US" w:bidi="ar-SA"/>
-      </w:rPr>
-    </w:rPrDefault>
-    <w:pPrDefault>
-      <w:pPr>
-        <w:spacing w:after="160" w:line="259" w:lineRule="auto"/>
-      </w:pPr>
-    </w:pPrDefault>
-  </w:docDefaults>
-  <w:latentStyles w:defLockedState="0" w:defUIPriority="99" w:defSemiHidden="0" w:defUnhideWhenUsed="0" w:defQFormat="0" w:count="375">
-    <w:lsdException w:name="Normal" w:uiPriority="0" w:qFormat="1"/>
-    <w:lsdException w:name="heading 1" w:uiPriority="9" w:qFormat="1"/>
-    <w:lsdException w:name="heading 2" w:semiHidden="1" w:uiPriority="9" w:unhideWhenUsed="1" w:qFormat="1"/>
-    <w:lsdException w:name="heading 3" w:semiHidden="1" w:uiPriority="9" w:unhideWhenUsed="1" w:qFormat="1"/>
-    <w:lsdException w:name="heading 4" w:semiHidden="1" w:uiPriority="9" w:unhideWhenUsed="1" w:qFormat="1"/>
-    <w:lsdException w:name="heading 5" w:semiHidden="1" w:uiPriority="9" w:unhideWhenUsed="1" w:qFormat="1"/>
-    <w:lsdException w:name="heading 6" w:semiHidden="1" w:uiPriority="9" w:unhideWhenUsed="1" w:qFormat="1"/>
-    <w:lsdException w:name="heading 7" w:semiHidden="1" w:uiPriority="9" w:unhideWhenUsed="1" w:qFormat="1"/>
-    <w:lsdException w:name="heading 8" w:semiHidden="1" w:uiPriority="9" w:unhideWhenUsed="1" w:qFormat="1"/>
-    <w:lsdException w:name="heading 9" w:semiHidden="1" w:uiPriority="9" w:unhideWhenUsed="1" w:qFormat="1"/>
-    <w:lsdException w:name="index 1" w:semiHidden="1" w:unhideWhenUsed="1"/>
-    <w:lsdException w:name="index 2" w:semiHidden="1" w:unhideWhenUsed="1"/>
-    <w:lsdException w:name="index 3" w:semiHidden="1" w:unhideWhenUsed="1"/>
-    <w:lsdException w:name="index 4" w:semiHidden="1" w:unhideWhenUsed="1"/>
-    <w:lsdException w:name="index 5" w:semiHidden="1" w:unhideWhenUsed="1"/>
-    <w:lsdException w:name="index 6" w:semiHidden="1" w:unhideWhenUsed="1"/>
-    <w:lsdException w:name="index 7" w:semiHidden="1" w:unhideWhenUsed="1"/>
-    <w:lsdException w:name="index 8" w:semiHidden="1" w:unhideWhenUsed="1"/>
-    <w:lsdException w:name="index 9" w:semiHidden="1" w:unhideWhenUsed="1"/>
-    <w:lsdException w:name="toc 1" w:semiHidden="1" w:uiPriority="39" w:unhideWhenUsed="1"/>
-    <w:lsdException w:name="toc 2" w:semiHidden="1" w:uiPriority="39" w:unhideWhenUsed="1"/>
-    <w:lsdException w:name="toc 3" w:semiHidden="1" w:uiPriority="39" w:unhideWhenUsed="1"/>
-    <w:lsdException w:name="toc 4" w:semiHidden="1" w:uiPriority="39" w:unhideWhenUsed="1"/>
-    <w:lsdException w:name="toc 5" w:semiHidden="1" w:uiPriority="39" w:unhideWhenUsed="1"/>
-    <w:lsdException w:name="toc 6" w:semiHidden="1" w:uiPriority="39" w:unhideWhenUsed="1"/>
-    <w:lsdException w:name="toc 7" w:semiHidden="1" w:uiPriority="39" w:unhideWhenUsed="1"/>
-    <w:lsdException w:name="toc 8" w:semiHidden="1" w:uiPriority="39" w:unhideWhenUsed="1"/>
-    <w:lsdException w:name="toc 9" w:semiHidden="1" w:uiPriority="39" w:unhideWhenUsed="1"/>
-    <w:lsdException w:name="Normal Indent" w:semiHidden="1" w:unhideWhenUsed="1"/>
-    <w:lsdException w:name="footnote text" w:semiHidden="1" w:unhideWhenUsed="1"/>
-    <w:lsdException w:name="annotation text" w:semiHidden="1" w:unhideWhenUsed="1"/>
-    <w:lsdException w:name="header" w:semiHidden="1" w:unhideWhenUsed="1"/>
-    <w:lsdException w:name="footer" w:semiHidden="1" w:unhideWhenUsed="1"/>
-    <w:lsdException w:name="index heading" w:semiHidden="1" w:unhideWhenUsed="1"/>
-    <w:lsdException w:name="caption" w:semiHidden="1" w:uiPriority="35" w:unhideWhenUsed="1" w:qFormat="1"/>
-    <w:lsdException w:name="table of figures" w:semiHidden="1" w:unhideWhenUsed="1"/>
-    <w:lsdException w:name="envelope address" w:semiHidden="1" w:unhideWhenUsed="1"/>
-    <w:lsdException w:name="envelope return" w:semiHidden="1" w:unhideWhenUsed="1"/>
-    <w:lsdException w:name="footnote reference" w:semiHidden="1" w:unhideWhenUsed="1"/>
-    <w:lsdException w:name="annotation reference" w:semiHidden="1" w:unhideWhenUsed="1"/>
-    <w:lsdException w:name="line number" w:semiHidden="1" w:unhideWhenUsed="1"/>
-    <w:lsdException w:name="page number" w:semiHidden="1" w:unhideWhenUsed="1"/>
-    <w:lsdException w:name="endnote reference" w:semiHidden="1" w:unhideWhenUsed="1"/>
-    <w:lsdException w:name="endnote text" w:semiHidden="1" w:unhideWhenUsed="1"/>
-    <w:lsdException w:name="table of authorities" w:semiHidden="1" w:unhideWhenUsed="1"/>
-    <w:lsdException w:name="macro" w:semiHidden="1" w:unhideWhenUsed="1"/>
-    <w:lsdException w:name="toa heading" w:semiHidden="1" w:unhideWhenUsed="1"/>
-    <w:lsdException w:name="List" w:semiHidden="1" w:unhideWhenUsed="1"/>
-    <w:lsdException w:name="List Bullet" w:semiHidden="1" w:unhideWhenUsed="1"/>
-    <w:lsdException w:name="List Number" w:semiHidden="1" w:unhideWhenUsed="1"/>
-    <w:lsdException w:name="List 2" w:semiHidden="1" w:unhideWhenUsed="1"/>
-    <w:lsdException w:name="List 3" w:semiHidden="1" w:unhideWhenUsed="1"/>
-    <w:lsdException w:name="List 4" w:semiHidden="1" w:unhideWhenUsed="1"/>
-    <w:lsdException w:name="List 5" w:semiHidden="1" w:unhideWhenUsed="1"/>
-    <w:lsdException w:name="List Bullet 2" w:semiHidden="1" w:unhideWhenUsed="1"/>
-    <w:lsdException w:name="List Bullet 3" w:semiHidden="1" w:unhideWhenUsed="1"/>
-    <w:lsdException w:name="List Bullet 4" w:semiHidden="1" w:unhideWhenUsed="1"/>
-    <w:lsdException w:name="List Bullet 5" w:semiHidden="1" w:unhideWhenUsed="1"/>
-    <w:lsdException w:name="List Number 2" w:semiHidden="1" w:unhideWhenUsed="1"/>
-    <w:lsdException w:name="List Number 3" w:semiHidden="1" w:unhideWhenUsed="1"/>
-    <w:lsdException w:name="List Number 4" w:semiHidden="1" w:unhideWhenUsed="1"/>
-    <w:lsdException w:name="List Number 5" w:semiHidden="1" w:unhideWhenUsed="1"/>
-    <w:lsdException w:name="Title" w:uiPriority="10" w:qFormat="1"/>
-    <w:lsdException w:name="Closing" w:semiHidden="1" w:unhideWhenUsed="1"/>
-    <w:lsdException w:name="Signature" w:semiHidden="1" w:unhideWhenUsed="1"/>
-    <w:lsdException w:name="Default Paragraph Font" w:semiHidden="1" w:uiPriority="1" w:unhideWhenUsed="1"/>
-    <w:lsdException w:name="Body Text" w:semiHidden="1" w:unhideWhenUsed="1"/>
-    <w:lsdException w:name="Body Text Indent" w:semiHidden="1" w:unhideWhenUsed="1"/>
-    <w:lsdException w:name="List Continue" w:semiHidden="1" w:unhideWhenUsed="1"/>
-    <w:lsdException w:name="List Continue 2" w:semiHidden="1" w:unhideWhenUsed="1"/>
-    <w:lsdException w:name="List Continue 3" w:semiHidden="1" w:unhideWhenUsed="1"/>
-    <w:lsdException w:name="List Continue 4" w:semiHidden="1" w:unhideWhenUsed="1"/>
-    <w:lsdException w:name="List Continue 5" w:semiHidden="1" w:unhideWhenUsed="1"/>
-    <w:lsdException w:name="Message Header" w:semiHidden="1" w:unhideWhenUsed="1"/>
-    <w:lsdException w:name="Subtitle" w:uiPriority="11" w:qFormat="1"/>
-    <w:lsdException w:name="Salutation" w:semiHidden="1" w:unhideWhenUsed="1"/>
-    <w:lsdException w:name="Date" w:semiHidden="1" w:unhideWhenUsed="1"/>
-    <w:lsdException w:name="Body Text First Indent" w:semiHidden="1" w:unhideWhenUsed="1"/>
-    <w:lsdException w:name="Body Text First Indent 2" w:semiHidden="1" w:unhideWhenUsed="1"/>
-    <w:lsdException w:name="Note Heading" w:semiHidden="1" w:unhideWhenUsed="1"/>
-    <w:lsdException w:name="Body Text 2" w:semiHidden="1" w:unhideWhenUsed="1"/>
-    <w:lsdException w:name="Body Text 3" w:semiHidden="1" w:unhideWhenUsed="1"/>
-    <w:lsdException w:name="Body Text Indent 2" w:semiHidden="1" w:unhideWhenUsed="1"/>
-    <w:lsdException w:name="Body Text Indent 3" w:semiHidden="1" w:unhideWhenUsed="1"/>
-    <w:lsdException w:name="Block Text" w:semiHidden="1" w:unhideWhenUsed="1"/>
-    <w:lsdException w:name="Hyperlink" w:semiHidden="1" w:unhideWhenUsed="1"/>
-    <w:lsdException w:name="FollowedHyperlink" w:semiHidden="1" w:unhideWhenUsed="1"/>
-    <w:lsdException w:name="Strong" w:uiPriority="22" w:qFormat="1"/>
-    <w:lsdException w:name="Emphasis" w:uiPriority="8" w:qFormat="1"/>
-    <w:lsdException w:name="Document Map" w:semiHidden="1" w:unhideWhenUsed="1"/>
-    <w:lsdException w:name="Plain Text" w:semiHidden="1" w:unhideWhenUsed="1"/>
-    <w:lsdException w:name="E-mail Signature" w:semiHidden="1" w:unhideWhenUsed="1"/>
-    <w:lsdException w:name="HTML Top of Form" w:semiHidden="1" w:unhideWhenUsed="1"/>
-    <w:lsdException w:name="HTML Bottom of Form" w:semiHidden="1" w:unhideWhenUsed="1"/>
-    <w:lsdException w:name="Normal (Web)" w:semiHidden="1" w:unhideWhenUsed="1"/>
-    <w:lsdException w:name="HTML Acronym" w:semiHidden="1" w:unhideWhenUsed="1"/>
-    <w:lsdException w:name="HTML Address" w:semiHidden="1" w:unhideWhenUsed="1"/>
-    <w:lsdException w:name="HTML Cite" w:semiHidden="1" w:unhideWhenUsed="1"/>
-    <w:lsdException w:name="HTML Code" w:semiHidden="1" w:unhideWhenUsed="1"/>
-    <w:lsdException w:name="HTML Definition" w:semiHidden="1" w:unhideWhenUsed="1"/>
-    <w:lsdException w:name="HTML Keyboard" w:semiHidden="1" w:unhideWhenUsed="1"/>
-    <w:lsdException w:name="HTML Preformatted" w:semiHidden="1" w:unhideWhenUsed="1"/>
-    <w:lsdException w:name="HTML Sample" w:semiHidden="1" w:unhideWhenUsed="1"/>
-    <w:lsdException w:name="HTML Typewriter" w:semiHidden="1" w:unhideWhenUsed="1"/>
-    <w:lsdException w:name="HTML Variable" w:semiHidden="1" w:unhideWhenUsed="1"/>
-    <w:lsdException w:name="Normal Table" w:semiHidden="1" w:unhideWhenUsed="1"/>
-    <w:lsdException w:name="annotation subject" w:semiHidden="1" w:unhideWhenUsed="1"/>
-    <w:lsdException w:name="No List" w:semiHidden="1" w:unhideWhenUsed="1"/>
-    <w:lsdException w:name="Outline List 1" w:semiHidden="1" w:unhideWhenUsed="1"/>
-    <w:lsdException w:name="Outline List 2" w:semiHidden="1" w:unhideWhenUsed="1"/>
-    <w:lsdException w:name="Outline List 3" w:semiHidden="1" w:unhideWhenUsed="1"/>
-    <w:lsdException w:name="Table Simple 1" w:semiHidden="1" w:unhideWhenUsed="1"/>
-    <w:lsdException w:name="Table Simple 2" w:semiHidden="1" w:unhideWhenUsed="1"/>
-    <w:lsdException w:name="Table Simple 3" w:semiHidden="1" w:unhideWhenUsed="1"/>
-    <w:lsdException w:name="Table Classic 1" w:semiHidden="1" w:unhideWhenUsed="1"/>
-    <w:lsdException w:name="Table Classic 2" w:semiHidden="1" w:unhideWhenUsed="1"/>
-    <w:lsdException w:name="Table Classic 3" w:semiHidden="1" w:unhideWhenUsed="1"/>
-    <w:lsdException w:name="Table Classic 4" w:semiHidden="1" w:unhideWhenUsed="1"/>
-    <w:lsdException w:name="Table Colorful 1" w:semiHidden="1" w:unhideWhenUsed="1"/>
-    <w:lsdException w:name="Table Colorful 2" w:semiHidden="1" w:unhideWhenUsed="1"/>
-    <w:lsdException w:name="Table Colorful 3" w:semiHidden="1" w:unhideWhenUsed="1"/>
-    <w:lsdException w:name="Table Columns 1" w:semiHidden="1" w:unhideWhenUsed="1"/>
-    <w:lsdException w:name="Table Columns 2" w:semiHidden="1" w:unhideWhenUsed="1"/>
-    <w:lsdException w:name="Table Columns 3" w:semiHidden="1" w:unhideWhenUsed="1"/>
-    <w:lsdException w:name="Table Columns 4" w:semiHidden="1" w:unhideWhenUsed="1"/>
-    <w:lsdException w:name="Table Columns 5" w:semiHidden="1" w:unhideWhenUsed="1"/>
-    <w:lsdException w:name="Table Grid 1" w:semiHidden="1" w:unhideWhenUsed="1"/>
-    <w:lsdException w:name="Table Grid 2" w:semiHidden="1" w:unhideWhenUsed="1"/>
-    <w:lsdException w:name="Table Grid 3" w:semiHidden="1" w:unhideWhenUsed="1"/>
-    <w:lsdException w:name="Table Grid 4" w:semiHidden="1" w:unhideWhenUsed="1"/>
-    <w:lsdException w:name="Table Grid 5" w:semiHidden="1" w:unhideWhenUsed="1"/>
-    <w:lsdException w:name="Table Grid 6" w:semiHidden="1" w:unhideWhenUsed="1"/>
-    <w:lsdException w:name="Table Grid 7" w:semiHidden="1" w:unhideWhenUsed="1"/>
-    <w:lsdException w:name="Table Grid 8" w:semiHidden="1" w:unhideWhenUsed="1"/>
-    <w:lsdException w:name="Table List 1" w:semiHidden="1" w:unhideWhenUsed="1"/>
-    <w:lsdException w:name="Table List 2" w:semiHidden="1" w:unhideWhenUsed="1"/>
-    <w:lsdException w:name="Table List 3" w:semiHidden="1" w:unhideWhenUsed="1"/>
-    <w:lsdException w:name="Table List 4" w:semiHidden="1" w:unhideWhenUsed="1"/>
-    <w:lsdException w:name="Table List 5" w:semiHidden="1" w:unhideWhenUsed="1"/>
-    <w:lsdException w:name="Table List 6" w:semiHidden="1" w:unhideWhenUsed="1"/>
-    <w:lsdException w:name="Table List 7" w:semiHidden="1" w:unhideWhenUsed="1"/>
-    <w:lsdException w:name="Table List 8" w:semiHidden="1" w:unhideWhenUsed="1"/>
-    <w:lsdException w:name="Table 3D effects 1" w:semiHidden="1" w:unhideWhenUsed="1"/>
-    <w:lsdException w:name="Table 3D effects 2" w:semiHidden="1" w:unhideWhenUsed="1"/>
-    <w:lsdException w:name="Table 3D effects 3" w:semiHidden="1" w:unhideWhenUsed="1"/>
-    <w:lsdException w:name="Table Contemporary" w:semiHidden="1" w:unhideWhenUsed="1"/>
-    <w:lsdException w:name="Table Elegant" w:semiHidden="1" w:unhideWhenUsed="1"/>
-    <w:lsdException w:name="Table Professional" w:semiHidden="1" w:unhideWhenUsed="1"/>
-    <w:lsdException w:name="Table Subtle 1" w:semiHidden="1" w:unhideWhenUsed="1"/>
-    <w:lsdException w:name="Table Subtle 2" w:semiHidden="1" w:unhideWhenUsed="1"/>
-    <w:lsdException w:name="Table Web 1" w:semiHidden="1" w:unhideWhenUsed="1"/>
-    <w:lsdException w:name="Table Web 2" w:semiHidden="1" w:unhideWhenUsed="1"/>
-    <w:lsdException w:name="Table Web 3" w:semiHidden="1" w:unhideWhenUsed="1"/>
-    <w:lsdException w:name="Balloon Text" w:semiHidden="1" w:unhideWhenUsed="1"/>
-    <w:lsdException w:name="Table Grid" w:uiPriority="39"/>
-    <w:lsdException w:name="Table Theme" w:semiHidden="1" w:unhideWhenUsed="1"/>
-    <w:lsdException w:name="Placeholder Text" w:semiHidden="1"/>
-    <w:lsdException w:name="No Spacing" w:uiPriority="1" w:qFormat="1"/>
-    <w:lsdException w:name="Light Shading" w:uiPriority="60"/>
-    <w:lsdException w:name="Light List" w:uiPriority="61"/>
-    <w:lsdException w:name="Light Grid" w:uiPriority="62"/>
-    <w:lsdException w:name="Medium Shading 1" w:uiPriority="63"/>
-    <w:lsdException w:name="Medium Shading 2" w:uiPriority="64"/>
-    <w:lsdException w:name="Medium List 1" w:uiPriority="65"/>
-    <w:lsdException w:name="Medium List 2" w:uiPriority="66"/>
-    <w:lsdException w:name="Medium Grid 1" w:uiPriority="67"/>
-    <w:lsdException w:name="Medium Grid 2" w:uiPriority="68"/>
-    <w:lsdException w:name="Medium Grid 3" w:uiPriority="69"/>
-    <w:lsdException w:name="Dark List" w:uiPriority="70"/>
-    <w:lsdException w:name="Colorful Shading" w:uiPriority="71"/>
-    <w:lsdException w:name="Colorful List" w:uiPriority="72"/>
-    <w:lsdException w:name="Colorful Grid" w:uiPriority="73"/>
-    <w:lsdException w:name="Light Shading Accent 1" w:uiPriority="60"/>
-    <w:lsdException w:name="Light List Accent 1" w:uiPriority="61"/>
-    <w:lsdException w:name="Light Grid Accent 1" w:uiPriority="62"/>
-    <w:lsdException w:name="Medium Shading 1 Accent 1" w:uiPriority="63"/>
-    <w:lsdException w:name="Medium Shading 2 Accent 1" w:uiPriority="64"/>
-    <w:lsdException w:name="Medium List 1 Accent 1" w:uiPriority="65"/>
-    <w:lsdException w:name="Revision" w:semiHidden="1"/>
-    <w:lsdException w:name="List Paragraph" w:uiPriority="34" w:qFormat="1"/>
-    <w:lsdException w:name="Quote" w:uiPriority="29" w:qFormat="1"/>
-    <w:lsdException w:name="Intense Quote" w:uiPriority="30" w:qFormat="1"/>
-    <w:lsdException w:name="Medium List 2 Accent 1" w:uiPriority="66"/>
-    <w:lsdException w:name="Medium Grid 1 Accent 1" w:uiPriority="67"/>
-    <w:lsdException w:name="Medium Grid 2 Accent 1" w:uiPriority="68"/>
-    <w:lsdException w:name="Medium Grid 3 Accent 1" w:uiPriority="69"/>
-    <w:lsdException w:name="Dark List Accent 1" w:uiPriority="70"/>
-    <w:lsdException w:name="Colorful Shading Accent 1" w:uiPriority="71"/>
-    <w:lsdException w:name="Colorful List Accent 1" w:uiPriority="72"/>
-    <w:lsdException w:name="Colorful Grid Accent 1" w:uiPriority="73"/>
-    <w:lsdException w:name="Light Shading Accent 2" w:uiPriority="60"/>
-    <w:lsdException w:name="Light List Accent 2" w:uiPriority="61"/>
-    <w:lsdException w:name="Light Grid Accent 2" w:uiPriority="62"/>
-    <w:lsdException w:name="Medium Shading 1 Accent 2" w:uiPriority="63"/>
-    <w:lsdException w:name="Medium Shading 2 Accent 2" w:uiPriority="64"/>
-    <w:lsdException w:name="Medium List 1 Accent 2" w:uiPriority="65"/>
-    <w:lsdException w:name="Medium List 2 Accent 2" w:uiPriority="66"/>
-    <w:lsdException w:name="Medium Grid 1 Accent 2" w:uiPriority="67"/>
-    <w:lsdException w:name="Medium Grid 2 Accent 2" w:uiPriority="68"/>
-    <w:lsdException w:name="Medium Grid 3 Accent 2" w:uiPriority="69"/>
-    <w:lsdException w:name="Dark List Accent 2" w:uiPriority="70"/>
-    <w:lsdException w:name="Colorful Shading Accent 2" w:uiPriority="71"/>
-    <w:lsdException w:name="Colorful List Accent 2" w:uiPriority="72"/>
-    <w:lsdException w:name="Colorful Grid Accent 2" w:uiPriority="73"/>
-    <w:lsdException w:name="Light Shading Accent 3" w:uiPriority="60"/>
-    <w:lsdException w:name="Light List Accent 3" w:uiPriority="61"/>
-    <w:lsdException w:name="Light Grid Accent 3" w:uiPriority="62"/>
-    <w:lsdException w:name="Medium Shading 1 Accent 3" w:uiPriority="63"/>
-    <w:lsdException w:name="Medium Shading 2 Accent 3" w:uiPriority="64"/>
-    <w:lsdException w:name="Medium List 1 Accent 3" w:uiPriority="65"/>
-    <w:lsdException w:name="Medium List 2 Accent 3" w:uiPriority="66"/>
-    <w:lsdException w:name="Medium Grid 1 Accent 3" w:uiPriority="67"/>
-    <w:lsdException w:name="Medium Grid 2 Accent 3" w:uiPriority="68"/>
-    <w:lsdException w:name="Medium Grid 3 Accent 3" w:uiPriority="69"/>
-    <w:lsdException w:name="Dark List Accent 3" w:uiPriority="70"/>
-    <w:lsdException w:name="Colorful Shading Accent 3" w:uiPriority="71"/>
-    <w:lsdException w:name="Colorful List Accent 3" w:uiPriority="72"/>
-    <w:lsdException w:name="Colorful Grid Accent 3" w:uiPriority="73"/>
-    <w:lsdException w:name="Light Shading Accent 4" w:uiPriority="60"/>
-    <w:lsdException w:name="Light List Accent 4" w:uiPriority="61"/>
-    <w:lsdException w:name="Light Grid Accent 4" w:uiPriority="62"/>
-    <w:lsdException w:name="Medium Shading 1 Accent 4" w:uiPriority="63"/>
-    <w:lsdException w:name="Medium Shading 2 Accent 4" w:uiPriority="64"/>
-    <w:lsdException w:name="Medium List 1 Accent 4" w:uiPriority="65"/>
-    <w:lsdException w:name="Medium List 2 Accent 4" w:uiPriority="66"/>
-    <w:lsdException w:name="Medium Grid 1 Accent 4" w:uiPriority="67"/>
-    <w:lsdException w:name="Medium Grid 2 Accent 4" w:uiPriority="68"/>
-    <w:lsdException w:name="Medium Grid 3 Accent 4" w:uiPriority="69"/>
-    <w:lsdException w:name="Dark List Accent 4" w:uiPriority="70"/>
-    <w:lsdException w:name="Colorful Shading Accent 4" w:uiPriority="71"/>
-    <w:lsdException w:name="Colorful List Accent 4" w:uiPriority="72"/>
-    <w:lsdException w:name="Colorful Grid Accent 4" w:uiPriority="73"/>
-    <w:lsdException w:name="Light Shading Accent 5" w:uiPriority="60"/>
-    <w:lsdException w:name="Light List Accent 5" w:uiPriority="61"/>
-    <w:lsdException w:name="Light Grid Accent 5" w:uiPriority="62"/>
-    <w:lsdException w:name="Medium Shading 1 Accent 5" w:uiPriority="63"/>
-    <w:lsdException w:name="Medium Shading 2 Accent 5" w:uiPriority="64"/>
-    <w:lsdException w:name="Medium List 1 Accent 5" w:uiPriority="65"/>
-    <w:lsdException w:name="Medium List 2 Accent 5" w:uiPriority="66"/>
-    <w:lsdException w:name="Medium Grid 1 Accent 5" w:uiPriority="67"/>
-    <w:lsdException w:name="Medium Grid 2 Accent 5" w:uiPriority="68"/>
-    <w:lsdException w:name="Medium Grid 3 Accent 5" w:uiPriority="69"/>
-    <w:lsdException w:name="Dark List Accent 5" w:uiPriority="70"/>
-    <w:lsdException w:name="Colorful Shading Accent 5" w:uiPriority="71"/>
-    <w:lsdException w:name="Colorful List Accent 5" w:uiPriority="72"/>
-    <w:lsdException w:name="Colorful Grid Accent 5" w:uiPriority="73"/>
-    <w:lsdException w:name="Light Shading Accent 6" w:uiPriority="60"/>
-    <w:lsdException w:name="Light List Accent 6" w:uiPriority="61"/>
-    <w:lsdException w:name="Light Grid Accent 6" w:uiPriority="62"/>
-    <w:lsdException w:name="Medium Shading 1 Accent 6" w:uiPriority="63"/>
-    <w:lsdException w:name="Medium Shading 2 Accent 6" w:uiPriority="64"/>
-    <w:lsdException w:name="Medium List 1 Accent 6" w:uiPriority="65"/>
-    <w:lsdException w:name="Medium List 2 Accent 6" w:uiPriority="66"/>
-    <w:lsdException w:name="Medium Grid 1 Accent 6" w:uiPriority="67"/>
-    <w:lsdException w:name="Medium Grid 2 Accent 6" w:uiPriority="68"/>
-    <w:lsdException w:name="Medium Grid 3 Accent 6" w:uiPriority="69"/>
-    <w:lsdException w:name="Dark List Accent 6" w:uiPriority="70"/>
-    <w:lsdException w:name="Colorful Shading Accent 6" w:uiPriority="71"/>
-    <w:lsdException w:name="Colorful List Accent 6" w:uiPriority="72"/>
-    <w:lsdException w:name="Colorful Grid Accent 6" w:uiPriority="73"/>
-    <w:lsdException w:name="Subtle Emphasis" w:uiPriority="19" w:qFormat="1"/>
-    <w:lsdException w:name="Intense Emphasis" w:uiPriority="21" w:qFormat="1"/>
-    <w:lsdException w:name="Subtle Reference" w:uiPriority="31" w:qFormat="1"/>
-    <w:lsdException w:name="Intense Reference" w:uiPriority="32" w:qFormat="1"/>
-    <w:lsdException w:name="Book Title" w:uiPriority="33" w:qFormat="1"/>
-    <w:lsdException w:name="Bibliography" w:semiHidden="1" w:uiPriority="37" w:unhideWhenUsed="1"/>
-    <w:lsdException w:name="TOC Heading" w:semiHidden="1" w:uiPriority="39" w:unhideWhenUsed="1" w:qFormat="1"/>
-    <w:lsdException w:name="Plain Table 1" w:uiPriority="41"/>
-    <w:lsdException w:name="Plain Table 2" w:uiPriority="42"/>
-    <w:lsdException w:name="Plain Table 3" w:uiPriority="43"/>
-    <w:lsdException w:name="Plain Table 4" w:uiPriority="44"/>
-    <w:lsdException w:name="Plain Table 5" w:uiPriority="45"/>
-    <w:lsdException w:name="Grid Table Light" w:uiPriority="40"/>
-    <w:lsdException w:name="Grid Table 1 Light" w:uiPriority="46"/>
-    <w:lsdException w:name="Grid Table 2" w:uiPriority="47"/>
-    <w:lsdException w:name="Grid Table 3" w:uiPriority="48"/>
-    <w:lsdException w:name="Grid Table 4" w:uiPriority="49"/>
-    <w:lsdException w:name="Grid Table 5 Dark" w:uiPriority="50"/>
-    <w:lsdException w:name="Grid Table 6 Colorful" w:uiPriority="51"/>
-    <w:lsdException w:name="Grid Table 7 Colorful" w:uiPriority="52"/>
-    <w:lsdException w:name="Grid Table 1 Light Accent 1" w:uiPriority="46"/>
-    <w:lsdException w:name="Grid Table 2 Accent 1" w:uiPriority="47"/>
-    <w:lsdException w:name="Grid Table 3 Accent 1" w:uiPriority="48"/>
-    <w:lsdException w:name="Grid Table 4 Accent 1" w:uiPriority="49"/>
-    <w:lsdException w:name="Grid Table 5 Dark Accent 1" w:uiPriority="50"/>
-    <w:lsdException w:name="Grid Table 6 Colorful Accent 1" w:uiPriority="51"/>
-    <w:lsdException w:name="Grid Table 7 Colorful Accent 1" w:uiPriority="52"/>
-    <w:lsdException w:name="Grid Table 1 Light Accent 2" w:uiPriority="46"/>
-    <w:lsdException w:name="Grid Table 2 Accent 2" w:uiPriority="47"/>
-    <w:lsdException w:name="Grid Table 3 Accent 2" w:uiPriority="48"/>
-    <w:lsdException w:name="Grid Table 4 Accent 2" w:uiPriority="49"/>
-    <w:lsdException w:name="Grid Table 5 Dark Accent 2" w:uiPriority="50"/>
-    <w:lsdException w:name="Grid Table 6 Colorful Accent 2" w:uiPriority="51"/>
-    <w:lsdException w:name="Grid Table 7 Colorful Accent 2" w:uiPriority="52"/>
-    <w:lsdException w:name="Grid Table 1 Light Accent 3" w:uiPriority="46"/>
-    <w:lsdException w:name="Grid Table 2 Accent 3" w:uiPriority="47"/>
-    <w:lsdException w:name="Grid Table 3 Accent 3" w:uiPriority="48"/>
-    <w:lsdException w:name="Grid Table 4 Accent 3" w:uiPriority="49"/>
-    <w:lsdException w:name="Grid Table 5 Dark Accent 3" w:uiPriority="50"/>
-    <w:lsdException w:name="Grid Table 6 Colorful Accent 3" w:uiPriority="51"/>
-    <w:lsdException w:name="Grid Table 7 Colorful Accent 3" w:uiPriority="52"/>
-    <w:lsdException w:name="Grid Table 1 Light Accent 4" w:uiPriority="46"/>
-    <w:lsdException w:name="Grid Table 2 Accent 4" w:uiPriority="47"/>
-    <w:lsdException w:name="Grid Table 3 Accent 4" w:uiPriority="48"/>
-    <w:lsdException w:name="Grid Table 4 Accent 4" w:uiPriority="49"/>
-    <w:lsdException w:name="Grid Table 5 Dark Accent 4" w:uiPriority="50"/>
-    <w:lsdException w:name="Grid Table 6 Colorful Accent 4" w:uiPriority="51"/>
-    <w:lsdException w:name="Grid Table 7 Colorful Accent 4" w:uiPriority="52"/>
-    <w:lsdException w:name="Grid Table 1 Light Accent 5" w:uiPriority="46"/>
-    <w:lsdException w:name="Grid Table 2 Accent 5" w:uiPriority="47"/>
-    <w:lsdException w:name="Grid Table 3 Accent 5" w:uiPriority="48"/>
-    <w:lsdException w:name="Grid Table 4 Accent 5" w:uiPriority="49"/>
-    <w:lsdException w:name="Grid Table 5 Dark Accent 5" w:uiPriority="50"/>
-    <w:lsdException w:name="Grid Table 6 Colorful Accent 5" w:uiPriority="51"/>
-    <w:lsdException w:name="Grid Table 7 Colorful Accent 5" w:uiPriority="52"/>
-    <w:lsdException w:name="Grid Table 1 Light Accent 6" w:uiPriority="46"/>
-    <w:lsdException w:name="Grid Table 2 Accent 6" w:uiPriority="47"/>
-    <w:lsdException w:name="Grid Table 3 Accent 6" w:uiPriority="48"/>
-    <w:lsdException w:name="Grid Table 4 Accent 6" w:uiPriority="49"/>
-    <w:lsdException w:name="Grid Table 5 Dark Accent 6" w:uiPriority="50"/>
-    <w:lsdException w:name="Grid Table 6 Colorful Accent 6" w:uiPriority="51"/>
-    <w:lsdException w:name="Grid Table 7 Colorful Accent 6" w:uiPriority="52"/>
-    <w:lsdException w:name="List Table 1 Light" w:uiPriority="46"/>
-    <w:lsdException w:name="List Table 2" w:uiPriority="47"/>
-    <w:lsdException w:name="List Table 3" w:uiPriority="48"/>
-    <w:lsdException w:name="List Table 4" w:uiPriority="49"/>
-    <w:lsdException w:name="List Table 5 Dark" w:uiPriority="50"/>
-    <w:lsdException w:name="List Table 6 Colorful" w:uiPriority="51"/>
-    <w:lsdException w:name="List Table 7 Colorful" w:uiPriority="52"/>
-    <w:lsdException w:name="List Table 1 Light Accent 1" w:uiPriority="46"/>
-    <w:lsdException w:name="List Table 2 Accent 1" w:uiPriority="47"/>
-    <w:lsdException w:name="List Table 3 Accent 1" w:uiPriority="48"/>
-    <w:lsdException w:name="List Table 4 Accent 1" w:uiPriority="49"/>
-    <w:lsdException w:name="List Table 5 Dark Accent 1" w:uiPriority="50"/>
-    <w:lsdException w:name="List Table 6 Colorful Accent 1" w:uiPriority="51"/>
-    <w:lsdException w:name="List Table 7 Colorful Accent 1" w:uiPriority="52"/>
-    <w:lsdException w:name="List Table 1 Light Accent 2" w:uiPriority="46"/>
-    <w:lsdException w:name="List Table 2 Accent 2" w:uiPriority="47"/>
-    <w:lsdException w:name="List Table 3 Accent 2" w:uiPriority="48"/>
-    <w:lsdException w:name="List Table 4 Accent 2" w:uiPriority="49"/>
-    <w:lsdException w:name="List Table 5 Dark Accent 2" w:uiPriority="50"/>
-    <w:lsdException w:name="List Table 6 Colorful Accent 2" w:uiPriority="51"/>
-    <w:lsdException w:name="List Table 7 Colorful Accent 2" w:uiPriority="52"/>
-    <w:lsdException w:name="List Table 1 Light Accent 3" w:uiPriority="46"/>
-    <w:lsdException w:name="List Table 2 Accent 3" w:uiPriority="47"/>
-    <w:lsdException w:name="List Table 3 Accent 3" w:uiPriority="48"/>
-    <w:lsdException w:name="List Table 4 Accent 3" w:uiPriority="49"/>
-    <w:lsdException w:name="List Table 5 Dark Accent 3" w:uiPriority="50"/>
-    <w:lsdException w:name="List Table 6 Colorful Accent 3" w:uiPriority="51"/>
-    <w:lsdException w:name="List Table 7 Colorful Accent 3" w:uiPriority="52"/>
-    <w:lsdException w:name="List Table 1 Light Accent 4" w:uiPriority="46"/>
-    <w:lsdException w:name="List Table 2 Accent 4" w:uiPriority="47"/>
-    <w:lsdException w:name="List Table 3 Accent 4" w:uiPriority="48"/>
-    <w:lsdException w:name="List Table 4 Accent 4" w:uiPriority="49"/>
-    <w:lsdException w:name="List Table 5 Dark Accent 4" w:uiPriority="50"/>
-    <w:lsdException w:name="List Table 6 Colorful Accent 4" w:uiPriority="51"/>
-    <w:lsdException w:name="List Table 7 Colorful Accent 4" w:uiPriority="52"/>
-    <w:lsdException w:name="List Table 1 Light Accent 5" w:uiPriority="46"/>
-    <w:lsdException w:name="List Table 2 Accent 5" w:uiPriority="47"/>
-    <w:lsdException w:name="List Table 3 Accent 5" w:uiPriority="48"/>
-    <w:lsdException w:name="List Table 4 Accent 5" w:uiPriority="49"/>
-    <w:lsdException w:name="List Table 5 Dark Accent 5" w:uiPriority="50"/>
-    <w:lsdException w:name="List Table 6 Colorful Accent 5" w:uiPriority="51"/>
-    <w:lsdException w:name="List Table 7 Colorful Accent 5" w:uiPriority="52"/>
-    <w:lsdException w:name="List Table 1 Light Accent 6" w:uiPriority="46"/>
-    <w:lsdException w:name="List Table 2 Accent 6" w:uiPriority="47"/>
-    <w:lsdException w:name="List Table 3 Accent 6" w:uiPriority="48"/>
-    <w:lsdException w:name="List Table 4 Accent 6" w:uiPriority="49"/>
-    <w:lsdException w:name="List Table 5 Dark Accent 6" w:uiPriority="50"/>
-    <w:lsdException w:name="List Table 6 Colorful Accent 6" w:uiPriority="51"/>
-    <w:lsdException w:name="List Table 7 Colorful Accent 6" w:uiPriority="52"/>
-    <w:lsdException w:name="Mention" w:semiHidden="1" w:unhideWhenUsed="1"/>
-    <w:lsdException w:name="Smart Hyperlink" w:semiHidden="1" w:unhideWhenUsed="1"/>
-    <w:lsdException w:name="Hashtag" w:semiHidden="1" w:unhideWhenUsed="1"/>
-    <w:lsdException w:name="Unresolved Mention" w:semiHidden="1" w:unhideWhenUsed="1"/>
-  </w:latentStyles>
-  <w:style w:type="paragraph" w:default="1" w:styleId="Normal">
-    <w:name w:val="Normal"/>
-    <w:qFormat/>
-  </w:style>
-  <w:style w:type="character" w:default="1" w:styleId="DefaultParagraphFont">
-    <w:name w:val="Default Paragraph Font"/>
-    <w:uiPriority w:val="1"/>
-    <w:semiHidden/>
-    <w:unhideWhenUsed/>
-  </w:style>
-  <w:style w:type="table" w:default="1" w:styleId="TableNormal">
-    <w:name w:val="Normal Table"/>
-    <w:uiPriority w:val="99"/>
-    <w:semiHidden/>
-    <w:unhideWhenUsed/>
-    <w:tblPr>
-      <w:tblInd w:w="0" w:type="dxa"/>
-      <w:tblCellMar>
-        <w:top w:w="0" w:type="dxa"/>
-        <w:left w:w="108" w:type="dxa"/>
-        <w:bottom w:w="0" w:type="dxa"/>
-        <w:right w:w="108" w:type="dxa"/>
-      </w:tblCellMar>
-    </w:tblPr>
-  </w:style>
-  <w:style w:type="numbering" w:default="1" w:styleId="NoList">
-    <w:name w:val="No List"/>
-    <w:uiPriority w:val="99"/>
-    <w:semiHidden/>
-    <w:unhideWhenUsed/>
-  </w:style>
-  <w:style w:type="paragraph" w:customStyle="1" w:styleId="BE92ECA8A1224DFD95AC7BA0678877D1">
-    <w:name w:val="BE92ECA8A1224DFD95AC7BA0678877D1"/>
-  </w:style>
-  <w:style w:type="paragraph" w:customStyle="1" w:styleId="5343B6D3FE2D4D8F90FCD33920B4F4C7">
-    <w:name w:val="5343B6D3FE2D4D8F90FCD33920B4F4C7"/>
-  </w:style>
-  <w:style w:type="paragraph" w:customStyle="1" w:styleId="02F889154C314C7088B553A1E0247B9D">
-    <w:name w:val="02F889154C314C7088B553A1E0247B9D"/>
-  </w:style>
-  <w:style w:type="paragraph" w:customStyle="1" w:styleId="A9E29BA0F3D748199446B6BBDC81EB10">
-    <w:name w:val="A9E29BA0F3D748199446B6BBDC81EB10"/>
-  </w:style>
-  <w:style w:type="paragraph" w:customStyle="1" w:styleId="DE104A8CFC11401DAB80B5C44443AACA">
-    <w:name w:val="DE104A8CFC11401DAB80B5C44443AACA"/>
-  </w:style>
-  <w:style w:type="paragraph" w:customStyle="1" w:styleId="F809E1A0B8A3411293F4FB56FCCB488F">
-    <w:name w:val="F809E1A0B8A3411293F4FB56FCCB488F"/>
-  </w:style>
-  <w:style w:type="character" w:styleId="Emphasis">
-    <w:name w:val="Emphasis"/>
-    <w:basedOn w:val="DefaultParagraphFont"/>
-    <w:uiPriority w:val="8"/>
-    <w:qFormat/>
-    <w:rPr>
-      <w:i/>
-      <w:iCs/>
-    </w:rPr>
-  </w:style>
-  <w:style w:type="paragraph" w:customStyle="1" w:styleId="D9211EDFB2844ACC9DEABE8A5CD6DE89">
-    <w:name w:val="D9211EDFB2844ACC9DEABE8A5CD6DE89"/>
-  </w:style>
-  <w:style w:type="paragraph" w:customStyle="1" w:styleId="F5C9F31698CF4B559447863A60176619">
-    <w:name w:val="F5C9F31698CF4B559447863A60176619"/>
-  </w:style>
-  <w:style w:type="paragraph" w:customStyle="1" w:styleId="3C45A0529EC844E49D4E07893C9A6F9A">
-    <w:name w:val="3C45A0529EC844E49D4E07893C9A6F9A"/>
-  </w:style>
-  <w:style w:type="paragraph" w:customStyle="1" w:styleId="0FF64ED93F514AFF92AB147C3D716F50">
-    <w:name w:val="0FF64ED93F514AFF92AB147C3D716F50"/>
-  </w:style>
-  <w:style w:type="paragraph" w:customStyle="1" w:styleId="5B561B689D784E349EEA6644D20E2AAE">
-    <w:name w:val="5B561B689D784E349EEA6644D20E2AAE"/>
-  </w:style>
-  <w:style w:type="paragraph" w:customStyle="1" w:styleId="EEE64A9D0005476DA09A9635D452C50D">
-    <w:name w:val="EEE64A9D0005476DA09A9635D452C50D"/>
-  </w:style>
-  <w:style w:type="paragraph" w:customStyle="1" w:styleId="2A214495D89C4182965E3706D649E5FA">
-    <w:name w:val="2A214495D89C4182965E3706D649E5FA"/>
-  </w:style>
-  <w:style w:type="paragraph" w:customStyle="1" w:styleId="7151D6E2322E429ABCB9ACBC9ACE784B">
-    <w:name w:val="7151D6E2322E429ABCB9ACBC9ACE784B"/>
-  </w:style>
-  <w:style w:type="paragraph" w:customStyle="1" w:styleId="7FBE8E3CC4F04C15BD9AFD0D11C1DCE9">
-    <w:name w:val="7FBE8E3CC4F04C15BD9AFD0D11C1DCE9"/>
-  </w:style>
-  <w:style w:type="paragraph" w:customStyle="1" w:styleId="2CC42EC0226043E8AF5AB6DB99CAA77C">
-    <w:name w:val="2CC42EC0226043E8AF5AB6DB99CAA77C"/>
-  </w:style>
-  <w:style w:type="paragraph" w:customStyle="1" w:styleId="0B13F0BCFE0948FDB723CD349D461428">
-    <w:name w:val="0B13F0BCFE0948FDB723CD349D461428"/>
-  </w:style>
-  <w:style w:type="paragraph" w:customStyle="1" w:styleId="0CF1882BE3984A708CC519C771D8F48F">
-    <w:name w:val="0CF1882BE3984A708CC519C771D8F48F"/>
-  </w:style>
-  <w:style w:type="paragraph" w:customStyle="1" w:styleId="9C378C32EA544743974CF3AC5690B7D2">
-    <w:name w:val="9C378C32EA544743974CF3AC5690B7D2"/>
-  </w:style>
-  <w:style w:type="paragraph" w:customStyle="1" w:styleId="7DA9D1EA39E144DABE73A45115E47895">
-    <w:name w:val="7DA9D1EA39E144DABE73A45115E47895"/>
-  </w:style>
-  <w:style w:type="paragraph" w:customStyle="1" w:styleId="5D1CDDA0B04F43C3AC7318B343AD9FE2">
-    <w:name w:val="5D1CDDA0B04F43C3AC7318B343AD9FE2"/>
-  </w:style>
-  <w:style w:type="paragraph" w:customStyle="1" w:styleId="199AE961C80E44D3BE5197434C8F09E5">
-    <w:name w:val="199AE961C80E44D3BE5197434C8F09E5"/>
-  </w:style>
-  <w:style w:type="paragraph" w:customStyle="1" w:styleId="0C5F15FB10114197AB7C707519C7195D">
-    <w:name w:val="0C5F15FB10114197AB7C707519C7195D"/>
-  </w:style>
-  <w:style w:type="paragraph" w:customStyle="1" w:styleId="DD5788C7EA3A4870ADFFEB263E53F26E">
-    <w:name w:val="DD5788C7EA3A4870ADFFEB263E53F26E"/>
-  </w:style>
-  <w:style w:type="paragraph" w:customStyle="1" w:styleId="EFE3A342AB604A149EE7423A0A30FCDE">
-    <w:name w:val="EFE3A342AB604A149EE7423A0A30FCDE"/>
-  </w:style>
-  <w:style w:type="paragraph" w:customStyle="1" w:styleId="4204F7884870412EBB613C708AB7769B">
-    <w:name w:val="4204F7884870412EBB613C708AB7769B"/>
-  </w:style>
-  <w:style w:type="paragraph" w:customStyle="1" w:styleId="7D0E7AB22FB44347B3C22D034BBE4A63">
-    <w:name w:val="7D0E7AB22FB44347B3C22D034BBE4A63"/>
-  </w:style>
-  <w:style w:type="paragraph" w:customStyle="1" w:styleId="D0D99504408D47D79765FF0433B90FF0">
-    <w:name w:val="D0D99504408D47D79765FF0433B90FF0"/>
-  </w:style>
-  <w:style w:type="paragraph" w:customStyle="1" w:styleId="7662BC751A7F487B8F78AB3554D1B5D6">
-    <w:name w:val="7662BC751A7F487B8F78AB3554D1B5D6"/>
-  </w:style>
-  <w:style w:type="paragraph" w:customStyle="1" w:styleId="F70253272FD44DC589F79E46958CF69C">
-    <w:name w:val="F70253272FD44DC589F79E46958CF69C"/>
-  </w:style>
-  <w:style w:type="paragraph" w:customStyle="1" w:styleId="17F7BA06FDFD44AE89BB02C73A04439C">
-    <w:name w:val="17F7BA06FDFD44AE89BB02C73A04439C"/>
-  </w:style>
-  <w:style w:type="paragraph" w:customStyle="1" w:styleId="34EC5C7CA3B545ECB4BE8C23E3C7675A">
-    <w:name w:val="34EC5C7CA3B545ECB4BE8C23E3C7675A"/>
-  </w:style>
-  <w:style w:type="paragraph" w:customStyle="1" w:styleId="7A1AF7830432424983F73283241C61A2">
-    <w:name w:val="7A1AF7830432424983F73283241C61A2"/>
-  </w:style>
-  <w:style w:type="paragraph" w:customStyle="1" w:styleId="A3C5F4299EFB40F99124165E612F768F">
-    <w:name w:val="A3C5F4299EFB40F99124165E612F768F"/>
-  </w:style>
-  <w:style w:type="paragraph" w:customStyle="1" w:styleId="56957783F8374A9A801AEDA7DC1809AC">
-    <w:name w:val="56957783F8374A9A801AEDA7DC1809AC"/>
-  </w:style>
-  <w:style w:type="paragraph" w:customStyle="1" w:styleId="77065FFC6B4E45BF969BD508B599A3BD">
-    <w:name w:val="77065FFC6B4E45BF969BD508B599A3BD"/>
-  </w:style>
-  <w:style w:type="paragraph" w:customStyle="1" w:styleId="0D35111B064B4A88BFCAE5BBB18C693C">
-    <w:name w:val="0D35111B064B4A88BFCAE5BBB18C693C"/>
-  </w:style>
-  <w:style w:type="paragraph" w:customStyle="1" w:styleId="E5BF54829BC2447B82713C129F1C5765">
-    <w:name w:val="E5BF54829BC2447B82713C129F1C5765"/>
-  </w:style>
-  <w:style w:type="paragraph" w:customStyle="1" w:styleId="1BDE651551084C09A3367239B5B4804A">
-    <w:name w:val="1BDE651551084C09A3367239B5B4804A"/>
-  </w:style>
-  <w:style w:type="paragraph" w:customStyle="1" w:styleId="6ED7AA51972148619DE33382890E7AB3">
-    <w:name w:val="6ED7AA51972148619DE33382890E7AB3"/>
-  </w:style>
-</w:styles>
-</file>
-
-<file path=word/glossary/webSettings.xml><?xml version="1.0" encoding="utf-8"?>
-<w:webSettings xmlns:mc="http://schemas.openxmlformats.org/markup-compatibility/2006" xmlns:r="http://schemas.openxmlformats.org/officeDocument/2006/relationships" xmlns:w="http://schemas.openxmlformats.org/wordprocessingml/2006/main" xmlns:w14="http://schemas.microsoft.com/office/word/2010/wordml" xmlns:w15="http://schemas.microsoft.com/office/word/2012/wordml" xmlns:w16cid="http://schemas.microsoft.com/office/word/2016/wordml/cid" xmlns:w16se="http://schemas.microsoft.com/office/word/2015/wordml/symex" mc:Ignorable="w14 w15 w16se w16cid">
-  <w:optimizeForBrowser/>
-  <w:allowPNG/>
-</w:webSettings>
-</file>
-
 <file path=word/theme/theme1.xml><?xml version="1.0" encoding="utf-8"?>
 <a:theme xmlns:a="http://schemas.openxmlformats.org/drawingml/2006/main" name="Office Theme">
   <a:themeElements>

</xml_diff>

<commit_message>
Started section on postgres
</commit_message>
<xml_diff>
--- a/Palomares_Report.docx
+++ b/Palomares_Report.docx
@@ -254,13 +254,19 @@
     </w:p>
     <w:p>
       <w:pPr>
-        <w:pStyle w:val="Bibliography"/>
-      </w:pPr>
-      <w:r>
-        <w:t>.</w:t>
+        <w:suppressAutoHyphens w:val="0"/>
+      </w:pPr>
+      <w:r>
+        <w:t xml:space="preserve">After the difficulties I observed with SQLite, I migrate the experiment to PostgreSQL, which does implement merge-join and hash-join. </w:t>
       </w:r>
       <w:bookmarkStart w:id="0" w:name="_GoBack"/>
       <w:bookmarkEnd w:id="0"/>
+    </w:p>
+    <w:p>
+      <w:pPr>
+        <w:suppressAutoHyphens w:val="0"/>
+        <w:jc w:val="both"/>
+      </w:pPr>
     </w:p>
     <w:sectPr>
       <w:headerReference w:type="default" r:id="rId8"/>

</xml_diff>

<commit_message>
More writing. need to add observations
</commit_message>
<xml_diff>
--- a/Palomares_Report.docx
+++ b/Palomares_Report.docx
@@ -163,19 +163,11 @@
         </w:rPr>
         <w:t>*</w:t>
       </w:r>
-      <w:proofErr w:type="spellStart"/>
       <w:r>
         <w:rPr>
           <w:rFonts w:asciiTheme="majorHAnsi" w:hAnsiTheme="majorHAnsi" w:cstheme="majorHAnsi"/>
         </w:rPr>
-        <w:t>logT</w:t>
-      </w:r>
-      <w:proofErr w:type="spellEnd"/>
-      <w:r>
-        <w:rPr>
-          <w:rFonts w:asciiTheme="majorHAnsi" w:hAnsiTheme="majorHAnsi" w:cstheme="majorHAnsi"/>
-        </w:rPr>
-        <w:t>(R)</w:t>
+        <w:t>logT(R)</w:t>
       </w:r>
       <w:r>
         <w:rPr>
@@ -211,21 +203,7 @@
         <w:rPr>
           <w:rFonts w:asciiTheme="majorHAnsi" w:hAnsiTheme="majorHAnsi" w:cstheme="majorHAnsi"/>
         </w:rPr>
-        <w:t xml:space="preserve">will be run more than </w:t>
-      </w:r>
-      <w:proofErr w:type="spellStart"/>
-      <w:r>
-        <w:rPr>
-          <w:rFonts w:asciiTheme="majorHAnsi" w:hAnsiTheme="majorHAnsi" w:cstheme="majorHAnsi"/>
-        </w:rPr>
-        <w:t>logT</w:t>
-      </w:r>
-      <w:proofErr w:type="spellEnd"/>
-      <w:r>
-        <w:rPr>
-          <w:rFonts w:asciiTheme="majorHAnsi" w:hAnsiTheme="majorHAnsi" w:cstheme="majorHAnsi"/>
-        </w:rPr>
-        <w:t>(R)</w:t>
+        <w:t>will be run more than logT(R)</w:t>
       </w:r>
       <w:r>
         <w:rPr>
@@ -257,7 +235,49 @@
         <w:suppressAutoHyphens w:val="0"/>
       </w:pPr>
       <w:r>
-        <w:t xml:space="preserve">After the difficulties I observed with SQLite, I migrate the experiment to PostgreSQL, which does implement merge-join and hash-join. </w:t>
+        <w:t>After the difficulties I observed with SQLite, I migrate</w:t>
+      </w:r>
+      <w:r>
+        <w:t>d</w:t>
+      </w:r>
+      <w:r>
+        <w:t xml:space="preserve"> the experiment to PostgreSQL, which does implem</w:t>
+      </w:r>
+      <w:r>
+        <w:t xml:space="preserve">ent merge-join and hash-join, and was able to observe interesting results that allowed me to conclude the best set of indices is secondary indices on the </w:t>
+      </w:r>
+      <w:r>
+        <w:rPr>
+          <w:rFonts w:ascii="Consolas" w:hAnsi="Consolas" w:cs="Consolas"/>
+        </w:rPr>
+        <w:t>ot</w:t>
+      </w:r>
+      <w:r>
+        <w:t>,</w:t>
+      </w:r>
+      <w:r>
+        <w:rPr>
+          <w:rFonts w:ascii="Consolas" w:hAnsi="Consolas" w:cs="Consolas"/>
+        </w:rPr>
+        <w:t>hund</w:t>
+      </w:r>
+      <w:r>
+        <w:t xml:space="preserve">, and </w:t>
+      </w:r>
+      <w:r>
+        <w:rPr>
+          <w:rFonts w:ascii="Consolas" w:hAnsi="Consolas" w:cs="Consolas"/>
+        </w:rPr>
+        <w:t>ten</w:t>
+      </w:r>
+      <w:r>
+        <w:t xml:space="preserve"> attributes.</w:t>
+      </w:r>
+      <w:r>
+        <w:t xml:space="preserve"> The following are the observation</w:t>
+      </w:r>
+      <w:r>
+        <w:t>s I made that formed this conclusion:</w:t>
       </w:r>
       <w:bookmarkStart w:id="0" w:name="_GoBack"/>
       <w:bookmarkEnd w:id="0"/>

</xml_diff>

<commit_message>
Need to add more details
</commit_message>
<xml_diff>
--- a/Palomares_Report.docx
+++ b/Palomares_Report.docx
@@ -163,11 +163,19 @@
         </w:rPr>
         <w:t>*</w:t>
       </w:r>
+      <w:proofErr w:type="spellStart"/>
       <w:r>
         <w:rPr>
           <w:rFonts w:asciiTheme="majorHAnsi" w:hAnsiTheme="majorHAnsi" w:cstheme="majorHAnsi"/>
         </w:rPr>
-        <w:t>logT(R)</w:t>
+        <w:t>logT</w:t>
+      </w:r>
+      <w:proofErr w:type="spellEnd"/>
+      <w:r>
+        <w:rPr>
+          <w:rFonts w:asciiTheme="majorHAnsi" w:hAnsiTheme="majorHAnsi" w:cstheme="majorHAnsi"/>
+        </w:rPr>
+        <w:t>(R)</w:t>
       </w:r>
       <w:r>
         <w:rPr>
@@ -203,13 +211,41 @@
         <w:rPr>
           <w:rFonts w:asciiTheme="majorHAnsi" w:hAnsiTheme="majorHAnsi" w:cstheme="majorHAnsi"/>
         </w:rPr>
-        <w:t>will be run more than logT(R)</w:t>
-      </w:r>
+        <w:t xml:space="preserve">will be run more than </w:t>
+      </w:r>
+      <w:proofErr w:type="spellStart"/>
       <w:r>
         <w:rPr>
           <w:rFonts w:asciiTheme="majorHAnsi" w:hAnsiTheme="majorHAnsi" w:cstheme="majorHAnsi"/>
         </w:rPr>
-        <w:t xml:space="preserve"> times during the course of the SQL statement.</w:t>
+        <w:t>logT</w:t>
+      </w:r>
+      <w:proofErr w:type="spellEnd"/>
+      <w:r>
+        <w:rPr>
+          <w:rFonts w:asciiTheme="majorHAnsi" w:hAnsiTheme="majorHAnsi" w:cstheme="majorHAnsi"/>
+        </w:rPr>
+        <w:t>(R)</w:t>
+      </w:r>
+      <w:r>
+        <w:rPr>
+          <w:rFonts w:asciiTheme="majorHAnsi" w:hAnsiTheme="majorHAnsi" w:cstheme="majorHAnsi"/>
+        </w:rPr>
+        <w:t xml:space="preserve"> times </w:t>
+      </w:r>
+      <w:proofErr w:type="gramStart"/>
+      <w:r>
+        <w:rPr>
+          <w:rFonts w:asciiTheme="majorHAnsi" w:hAnsiTheme="majorHAnsi" w:cstheme="majorHAnsi"/>
+        </w:rPr>
+        <w:t>during the course of</w:t>
+      </w:r>
+      <w:proofErr w:type="gramEnd"/>
+      <w:r>
+        <w:rPr>
+          <w:rFonts w:asciiTheme="majorHAnsi" w:hAnsiTheme="majorHAnsi" w:cstheme="majorHAnsi"/>
+        </w:rPr>
+        <w:t xml:space="preserve"> the SQL statement.</w:t>
       </w:r>
       <w:r>
         <w:rPr>
@@ -246,6 +282,8 @@
       <w:r>
         <w:t xml:space="preserve">ent merge-join and hash-join, and was able to observe interesting results that allowed me to conclude the best set of indices is secondary indices on the </w:t>
       </w:r>
+      <w:proofErr w:type="spellStart"/>
+      <w:proofErr w:type="gramStart"/>
       <w:r>
         <w:rPr>
           <w:rFonts w:ascii="Consolas" w:hAnsi="Consolas" w:cs="Consolas"/>
@@ -261,6 +299,8 @@
         </w:rPr>
         <w:t>hund</w:t>
       </w:r>
+      <w:proofErr w:type="spellEnd"/>
+      <w:proofErr w:type="gramEnd"/>
       <w:r>
         <w:t xml:space="preserve">, and </w:t>
       </w:r>
@@ -279,6 +319,171 @@
       <w:r>
         <w:t>s I made that formed this conclusion:</w:t>
       </w:r>
+    </w:p>
+    <w:p>
+      <w:pPr>
+        <w:pStyle w:val="ListParagraph"/>
+        <w:numPr>
+          <w:ilvl w:val="0"/>
+          <w:numId w:val="23"/>
+        </w:numPr>
+        <w:suppressAutoHyphens w:val="0"/>
+      </w:pPr>
+      <w:r>
+        <w:lastRenderedPageBreak/>
+        <w:t xml:space="preserve">Query 3 </w:t>
+      </w:r>
+      <w:r>
+        <w:rPr>
+          <w:rFonts w:ascii="Consolas" w:hAnsi="Consolas"/>
+        </w:rPr>
+        <w:t>A’.ht = B’.ht</w:t>
+      </w:r>
+      <w:r>
+        <w:t xml:space="preserve"> </w:t>
+      </w:r>
+      <w:r>
+        <w:t xml:space="preserve">does not make use of the secondary index on </w:t>
+      </w:r>
+      <w:r>
+        <w:rPr>
+          <w:rFonts w:ascii="Consolas" w:hAnsi="Consolas"/>
+        </w:rPr>
+        <w:t>ht</w:t>
+      </w:r>
+      <w:r>
+        <w:t>. The query plan is to use a hash join just like Query 2 where no secondary index is available.</w:t>
+      </w:r>
+    </w:p>
+    <w:p>
+      <w:pPr>
+        <w:pStyle w:val="ListParagraph"/>
+        <w:numPr>
+          <w:ilvl w:val="0"/>
+          <w:numId w:val="23"/>
+        </w:numPr>
+        <w:suppressAutoHyphens w:val="0"/>
+      </w:pPr>
+      <w:r>
+        <w:t>In contrast,</w:t>
+      </w:r>
+      <w:r>
+        <w:t xml:space="preserve"> </w:t>
+      </w:r>
+      <w:r>
+        <w:t>Query 5</w:t>
+      </w:r>
+      <w:r>
+        <w:t xml:space="preserve"> </w:t>
+      </w:r>
+      <w:proofErr w:type="spellStart"/>
+      <w:r>
+        <w:rPr>
+          <w:rFonts w:ascii="Consolas" w:hAnsi="Consolas"/>
+        </w:rPr>
+        <w:t>A</w:t>
+      </w:r>
+      <w:proofErr w:type="gramStart"/>
+      <w:r>
+        <w:rPr>
+          <w:rFonts w:ascii="Consolas" w:hAnsi="Consolas"/>
+        </w:rPr>
+        <w:t>’.ten</w:t>
+      </w:r>
+      <w:proofErr w:type="spellEnd"/>
+      <w:proofErr w:type="gramEnd"/>
+      <w:r>
+        <w:rPr>
+          <w:rFonts w:ascii="Consolas" w:hAnsi="Consolas"/>
+        </w:rPr>
+        <w:t xml:space="preserve"> = </w:t>
+      </w:r>
+      <w:proofErr w:type="spellStart"/>
+      <w:r>
+        <w:rPr>
+          <w:rFonts w:ascii="Consolas" w:hAnsi="Consolas"/>
+        </w:rPr>
+        <w:t>B’.ten</w:t>
+      </w:r>
+      <w:proofErr w:type="spellEnd"/>
+      <w:r>
+        <w:rPr>
+          <w:rFonts w:ascii="Consolas" w:hAnsi="Consolas"/>
+        </w:rPr>
+        <w:t xml:space="preserve"> </w:t>
+      </w:r>
+      <w:r>
+        <w:rPr>
+          <w:rFonts w:cstheme="minorHAnsi"/>
+        </w:rPr>
+        <w:t>produces in a merge sort using the index to avoid a sort.</w:t>
+      </w:r>
+      <w:r>
+        <w:rPr>
+          <w:rFonts w:cstheme="minorHAnsi"/>
+        </w:rPr>
+        <w:t xml:space="preserve"> The secondary index is beneficial for Query 5.</w:t>
+      </w:r>
+      <w:r>
+        <w:rPr>
+          <w:rFonts w:cstheme="minorHAnsi"/>
+        </w:rPr>
+        <w:t xml:space="preserve"> Query 4, with no available secondary index, must do a sort before the merge join.</w:t>
+      </w:r>
+    </w:p>
+    <w:p>
+      <w:pPr>
+        <w:pStyle w:val="ListParagraph"/>
+        <w:numPr>
+          <w:ilvl w:val="0"/>
+          <w:numId w:val="23"/>
+        </w:numPr>
+        <w:suppressAutoHyphens w:val="0"/>
+      </w:pPr>
+      <w:r>
+        <w:t xml:space="preserve">Three way joins </w:t>
+      </w:r>
+      <w:r>
+        <w:t xml:space="preserve">on attributes with </w:t>
+      </w:r>
+      <w:proofErr w:type="spellStart"/>
+      <w:r>
+        <w:rPr>
+          <w:rFonts w:ascii="Consolas" w:hAnsi="Consolas"/>
+        </w:rPr>
+        <w:t>ht</w:t>
+      </w:r>
+      <w:proofErr w:type="spellEnd"/>
+      <w:r>
+        <w:t xml:space="preserve"> and </w:t>
+      </w:r>
+      <w:proofErr w:type="spellStart"/>
+      <w:r>
+        <w:rPr>
+          <w:rFonts w:ascii="Consolas" w:hAnsi="Consolas"/>
+        </w:rPr>
+        <w:t>tt</w:t>
+      </w:r>
+      <w:proofErr w:type="spellEnd"/>
+      <w:r>
+        <w:rPr>
+          <w:rFonts w:ascii="Consolas" w:hAnsi="Consolas"/>
+        </w:rPr>
+        <w:t xml:space="preserve"> </w:t>
+      </w:r>
+      <w:r>
+        <w:t>use a hash-join regardless of whether a secondary index exists.</w:t>
+      </w:r>
+      <w:r>
+        <w:t xml:space="preserve"> During query </w:t>
+      </w:r>
+    </w:p>
+    <w:p>
+      <w:pPr>
+        <w:pStyle w:val="ListParagraph"/>
+        <w:suppressAutoHyphens w:val="0"/>
+        <w:ind w:left="1440" w:firstLine="0"/>
+      </w:pPr>
       <w:bookmarkStart w:id="0" w:name="_GoBack"/>
       <w:bookmarkEnd w:id="0"/>
     </w:p>
@@ -1060,6 +1265,92 @@
     </w:lvl>
   </w:abstractNum>
   <w:abstractNum w:abstractNumId="15" w15:restartNumberingAfterBreak="0">
+    <w:nsid w:val="418838D1"/>
+    <w:multiLevelType w:val="hybridMultilevel"/>
+    <w:tmpl w:val="F0BACCB8"/>
+    <w:lvl w:ilvl="0" w:tplc="0409000F">
+      <w:start w:val="1"/>
+      <w:numFmt w:val="decimal"/>
+      <w:lvlText w:val="%1."/>
+      <w:lvlJc w:val="left"/>
+      <w:pPr>
+        <w:ind w:left="1440" w:hanging="360"/>
+      </w:pPr>
+    </w:lvl>
+    <w:lvl w:ilvl="1" w:tplc="04090019" w:tentative="1">
+      <w:start w:val="1"/>
+      <w:numFmt w:val="lowerLetter"/>
+      <w:lvlText w:val="%2."/>
+      <w:lvlJc w:val="left"/>
+      <w:pPr>
+        <w:ind w:left="2160" w:hanging="360"/>
+      </w:pPr>
+    </w:lvl>
+    <w:lvl w:ilvl="2" w:tplc="0409001B" w:tentative="1">
+      <w:start w:val="1"/>
+      <w:numFmt w:val="lowerRoman"/>
+      <w:lvlText w:val="%3."/>
+      <w:lvlJc w:val="right"/>
+      <w:pPr>
+        <w:ind w:left="2880" w:hanging="180"/>
+      </w:pPr>
+    </w:lvl>
+    <w:lvl w:ilvl="3" w:tplc="0409000F" w:tentative="1">
+      <w:start w:val="1"/>
+      <w:numFmt w:val="decimal"/>
+      <w:lvlText w:val="%4."/>
+      <w:lvlJc w:val="left"/>
+      <w:pPr>
+        <w:ind w:left="3600" w:hanging="360"/>
+      </w:pPr>
+    </w:lvl>
+    <w:lvl w:ilvl="4" w:tplc="04090019" w:tentative="1">
+      <w:start w:val="1"/>
+      <w:numFmt w:val="lowerLetter"/>
+      <w:lvlText w:val="%5."/>
+      <w:lvlJc w:val="left"/>
+      <w:pPr>
+        <w:ind w:left="4320" w:hanging="360"/>
+      </w:pPr>
+    </w:lvl>
+    <w:lvl w:ilvl="5" w:tplc="0409001B" w:tentative="1">
+      <w:start w:val="1"/>
+      <w:numFmt w:val="lowerRoman"/>
+      <w:lvlText w:val="%6."/>
+      <w:lvlJc w:val="right"/>
+      <w:pPr>
+        <w:ind w:left="5040" w:hanging="180"/>
+      </w:pPr>
+    </w:lvl>
+    <w:lvl w:ilvl="6" w:tplc="0409000F" w:tentative="1">
+      <w:start w:val="1"/>
+      <w:numFmt w:val="decimal"/>
+      <w:lvlText w:val="%7."/>
+      <w:lvlJc w:val="left"/>
+      <w:pPr>
+        <w:ind w:left="5760" w:hanging="360"/>
+      </w:pPr>
+    </w:lvl>
+    <w:lvl w:ilvl="7" w:tplc="04090019" w:tentative="1">
+      <w:start w:val="1"/>
+      <w:numFmt w:val="lowerLetter"/>
+      <w:lvlText w:val="%8."/>
+      <w:lvlJc w:val="left"/>
+      <w:pPr>
+        <w:ind w:left="6480" w:hanging="360"/>
+      </w:pPr>
+    </w:lvl>
+    <w:lvl w:ilvl="8" w:tplc="0409001B" w:tentative="1">
+      <w:start w:val="1"/>
+      <w:numFmt w:val="lowerRoman"/>
+      <w:lvlText w:val="%9."/>
+      <w:lvlJc w:val="right"/>
+      <w:pPr>
+        <w:ind w:left="7200" w:hanging="180"/>
+      </w:pPr>
+    </w:lvl>
+  </w:abstractNum>
+  <w:abstractNum w:abstractNumId="16" w15:restartNumberingAfterBreak="0">
     <w:nsid w:val="49BD0CE8"/>
     <w:multiLevelType w:val="multilevel"/>
     <w:tmpl w:val="D0504188"/>
@@ -1146,7 +1437,7 @@
       </w:pPr>
     </w:lvl>
   </w:abstractNum>
-  <w:abstractNum w:abstractNumId="16" w15:restartNumberingAfterBreak="0">
+  <w:abstractNum w:abstractNumId="17" w15:restartNumberingAfterBreak="0">
     <w:nsid w:val="54C549E5"/>
     <w:multiLevelType w:val="multilevel"/>
     <w:tmpl w:val="0409001F"/>
@@ -1232,7 +1523,7 @@
       </w:pPr>
     </w:lvl>
   </w:abstractNum>
-  <w:abstractNum w:abstractNumId="17" w15:restartNumberingAfterBreak="0">
+  <w:abstractNum w:abstractNumId="18" w15:restartNumberingAfterBreak="0">
     <w:nsid w:val="59BC4956"/>
     <w:multiLevelType w:val="multilevel"/>
     <w:tmpl w:val="4572ABF8"/>
@@ -1346,13 +1637,13 @@
       </w:rPr>
     </w:lvl>
   </w:abstractNum>
-  <w:abstractNum w:abstractNumId="18" w15:restartNumberingAfterBreak="0">
+  <w:abstractNum w:abstractNumId="19" w15:restartNumberingAfterBreak="0">
     <w:nsid w:val="5B1B5787"/>
     <w:multiLevelType w:val="multilevel"/>
     <w:tmpl w:val="4572ABF8"/>
     <w:numStyleLink w:val="MLAOutline"/>
   </w:abstractNum>
-  <w:abstractNum w:abstractNumId="19" w15:restartNumberingAfterBreak="0">
+  <w:abstractNum w:abstractNumId="20" w15:restartNumberingAfterBreak="0">
     <w:nsid w:val="5F2B2DE1"/>
     <w:multiLevelType w:val="multilevel"/>
     <w:tmpl w:val="04090023"/>
@@ -1439,7 +1730,7 @@
       </w:pPr>
     </w:lvl>
   </w:abstractNum>
-  <w:abstractNum w:abstractNumId="20" w15:restartNumberingAfterBreak="0">
+  <w:abstractNum w:abstractNumId="21" w15:restartNumberingAfterBreak="0">
     <w:nsid w:val="6AAF033E"/>
     <w:multiLevelType w:val="multilevel"/>
     <w:tmpl w:val="0409001F"/>
@@ -1525,7 +1816,7 @@
       </w:pPr>
     </w:lvl>
   </w:abstractNum>
-  <w:abstractNum w:abstractNumId="21" w15:restartNumberingAfterBreak="0">
+  <w:abstractNum w:abstractNumId="22" w15:restartNumberingAfterBreak="0">
     <w:nsid w:val="7A392C97"/>
     <w:multiLevelType w:val="multilevel"/>
     <w:tmpl w:val="0409001D"/>
@@ -1645,19 +1936,19 @@
     <w:abstractNumId w:val="12"/>
   </w:num>
   <w:num w:numId="12">
-    <w:abstractNumId w:val="17"/>
+    <w:abstractNumId w:val="18"/>
   </w:num>
   <w:num w:numId="13">
-    <w:abstractNumId w:val="18"/>
+    <w:abstractNumId w:val="19"/>
   </w:num>
   <w:num w:numId="14">
     <w:abstractNumId w:val="14"/>
   </w:num>
   <w:num w:numId="15">
-    <w:abstractNumId w:val="20"/>
+    <w:abstractNumId w:val="21"/>
   </w:num>
   <w:num w:numId="16">
-    <w:abstractNumId w:val="16"/>
+    <w:abstractNumId w:val="17"/>
   </w:num>
   <w:num w:numId="17">
     <w:abstractNumId w:val="11"/>
@@ -1666,16 +1957,19 @@
     <w:abstractNumId w:val="10"/>
   </w:num>
   <w:num w:numId="19">
-    <w:abstractNumId w:val="15"/>
+    <w:abstractNumId w:val="16"/>
   </w:num>
   <w:num w:numId="20">
-    <w:abstractNumId w:val="21"/>
+    <w:abstractNumId w:val="22"/>
   </w:num>
   <w:num w:numId="21">
     <w:abstractNumId w:val="13"/>
   </w:num>
   <w:num w:numId="22">
-    <w:abstractNumId w:val="19"/>
+    <w:abstractNumId w:val="20"/>
+  </w:num>
+  <w:num w:numId="23">
+    <w:abstractNumId w:val="15"/>
   </w:num>
 </w:numbering>
 </file>
@@ -3990,6 +4284,18 @@
       <w:szCs w:val="20"/>
     </w:rPr>
   </w:style>
+  <w:style w:type="paragraph" w:styleId="ListParagraph">
+    <w:name w:val="List Paragraph"/>
+    <w:basedOn w:val="Normal"/>
+    <w:uiPriority w:val="34"/>
+    <w:unhideWhenUsed/>
+    <w:qFormat/>
+    <w:rsid w:val="009425A8"/>
+    <w:pPr>
+      <w:ind w:left="720"/>
+      <w:contextualSpacing/>
+    </w:pPr>
+  </w:style>
 </w:styles>
 </file>
 

</xml_diff>